<commit_message>
Implemented all labs and reports
</commit_message>
<xml_diff>
--- a/Labs/Отчет_3.docx
+++ b/Labs/Отчет_3.docx
@@ -1,6 +1,6 @@
 
 <file path=word/document.xml><?xml version="1.0" encoding="utf-8"?>
-<w:document xmlns:wpc="http://schemas.microsoft.com/office/word/2010/wordprocessingCanvas" xmlns:cx="http://schemas.microsoft.com/office/drawing/2014/chartex" xmlns:cx1="http://schemas.microsoft.com/office/drawing/2015/9/8/chartex" xmlns:cx2="http://schemas.microsoft.com/office/drawing/2015/10/21/chartex" xmlns:cx3="http://schemas.microsoft.com/office/drawing/2016/5/9/chartex" xmlns:cx4="http://schemas.microsoft.com/office/drawing/2016/5/10/chartex" xmlns:cx5="http://schemas.microsoft.com/office/drawing/2016/5/11/chartex" xmlns:cx6="http://schemas.microsoft.com/office/drawing/2016/5/12/chartex" xmlns:cx7="http://schemas.microsoft.com/office/drawing/2016/5/13/chartex" xmlns:cx8="http://schemas.microsoft.com/office/drawing/2016/5/14/chartex" xmlns:mc="http://schemas.openxmlformats.org/markup-compatibility/2006" xmlns:aink="http://schemas.microsoft.com/office/drawing/2016/ink" xmlns:am3d="http://schemas.microsoft.com/office/drawing/2017/model3d" xmlns:o="urn:schemas-microsoft-com:office:office" xmlns:r="http://schemas.openxmlformats.org/officeDocument/2006/relationships" xmlns:m="http://schemas.openxmlformats.org/officeDocument/2006/math" xmlns:v="urn:schemas-microsoft-com:vml" xmlns:wp14="http://schemas.microsoft.com/office/word/2010/wordprocessingDrawing" xmlns:wp="http://schemas.openxmlformats.org/drawingml/2006/wordprocessingDrawing" xmlns:w10="urn:schemas-microsoft-com:office:word" xmlns:w="http://schemas.openxmlformats.org/wordprocessingml/2006/main" xmlns:w14="http://schemas.microsoft.com/office/word/2010/wordml" xmlns:w15="http://schemas.microsoft.com/office/word/2012/wordml" xmlns:w16cid="http://schemas.microsoft.com/office/word/2016/wordml/cid" xmlns:w16se="http://schemas.microsoft.com/office/word/2015/wordml/symex" xmlns:wpg="http://schemas.microsoft.com/office/word/2010/wordprocessingGroup" xmlns:wpi="http://schemas.microsoft.com/office/word/2010/wordprocessingInk" xmlns:wne="http://schemas.microsoft.com/office/word/2006/wordml" xmlns:wps="http://schemas.microsoft.com/office/word/2010/wordprocessingShape" mc:Ignorable="w14 w15 w16se w16cid wp14">
+<w:document xmlns:wpc="http://schemas.microsoft.com/office/word/2010/wordprocessingCanvas" xmlns:mc="http://schemas.openxmlformats.org/markup-compatibility/2006" xmlns:o="urn:schemas-microsoft-com:office:office" xmlns:r="http://schemas.openxmlformats.org/officeDocument/2006/relationships" xmlns:m="http://schemas.openxmlformats.org/officeDocument/2006/math" xmlns:v="urn:schemas-microsoft-com:vml" xmlns:wp14="http://schemas.microsoft.com/office/word/2010/wordprocessingDrawing" xmlns:wp="http://schemas.openxmlformats.org/drawingml/2006/wordprocessingDrawing" xmlns:w10="urn:schemas-microsoft-com:office:word" xmlns:w="http://schemas.openxmlformats.org/wordprocessingml/2006/main" xmlns:w14="http://schemas.microsoft.com/office/word/2010/wordml" xmlns:w15="http://schemas.microsoft.com/office/word/2012/wordml" xmlns:wpg="http://schemas.microsoft.com/office/word/2010/wordprocessingGroup" xmlns:wpi="http://schemas.microsoft.com/office/word/2010/wordprocessingInk" xmlns:wne="http://schemas.microsoft.com/office/word/2006/wordml" xmlns:wps="http://schemas.microsoft.com/office/word/2010/wordprocessingShape" mc:Ignorable="w14 w15 wp14">
   <w:body>
     <w:p>
       <w:pPr>
@@ -1150,6 +1150,7 @@
       <w:r>
         <w:rPr>
           <w:noProof/>
+          <w:lang w:eastAsia="ru-RU"/>
         </w:rPr>
         <w:drawing>
           <wp:inline distT="0" distB="0" distL="0" distR="0" wp14:anchorId="063BD792" wp14:editId="40C9A7F3">
@@ -1282,32 +1283,488 @@
           <w:sz w:val="24"/>
           <w:szCs w:val="24"/>
         </w:rPr>
-        <w:t xml:space="preserve">Метод поразрядного поиска – это усовершенствованный метод перебора с точки зрения уменьшения количества вычислений целевой функции. В рамках данного метода необходимо сначала найти грубое приближение </w:t>
-      </w:r>
-      <w:r>
-        <w:rPr>
-          <w:rFonts w:ascii="Times New Roman" w:hAnsi="Times New Roman" w:cs="Times New Roman"/>
-          <w:sz w:val="24"/>
-          <w:szCs w:val="24"/>
-          <w:lang w:val="en-US"/>
+        <w:t xml:space="preserve">В методе парабол предлагается аппроксимировать оптимизируемую функцию </w:t>
+      </w:r>
+      <w:r>
+        <w:rPr>
+          <w:rFonts w:ascii="Times New Roman" w:hAnsi="Times New Roman" w:cs="Times New Roman"/>
+          <w:i/>
+          <w:sz w:val="24"/>
+          <w:szCs w:val="24"/>
+        </w:rPr>
+        <w:t>f(x)</w:t>
+      </w:r>
+      <w:r>
+        <w:rPr>
+          <w:rFonts w:ascii="Times New Roman" w:hAnsi="Times New Roman" w:cs="Times New Roman"/>
+          <w:sz w:val="24"/>
+          <w:szCs w:val="24"/>
+        </w:rPr>
+        <w:t xml:space="preserve"> с помощью квадратичной функции </w:t>
+      </w:r>
+      <w:r>
+        <w:rPr>
+          <w:rFonts w:ascii="Times New Roman" w:hAnsi="Times New Roman" w:cs="Times New Roman"/>
+          <w:i/>
+          <w:sz w:val="24"/>
+          <w:szCs w:val="24"/>
+        </w:rPr>
+        <w:t>p(x) = ax</w:t>
+      </w:r>
+      <w:r>
+        <w:rPr>
+          <w:rFonts w:ascii="Times New Roman" w:hAnsi="Times New Roman" w:cs="Times New Roman"/>
+          <w:i/>
+          <w:sz w:val="24"/>
+          <w:szCs w:val="24"/>
+          <w:vertAlign w:val="superscript"/>
+        </w:rPr>
+        <w:t>2</w:t>
+      </w:r>
+      <w:r>
+        <w:rPr>
+          <w:rFonts w:ascii="Times New Roman" w:hAnsi="Times New Roman" w:cs="Times New Roman"/>
+          <w:i/>
+          <w:sz w:val="24"/>
+          <w:szCs w:val="24"/>
+        </w:rPr>
+        <w:t xml:space="preserve"> + </w:t>
+      </w:r>
+      <w:proofErr w:type="spellStart"/>
+      <w:r>
+        <w:rPr>
+          <w:rFonts w:ascii="Times New Roman" w:hAnsi="Times New Roman" w:cs="Times New Roman"/>
+          <w:i/>
+          <w:sz w:val="24"/>
+          <w:szCs w:val="24"/>
+        </w:rPr>
+        <w:t>bx</w:t>
+      </w:r>
+      <w:proofErr w:type="spellEnd"/>
+      <w:r>
+        <w:rPr>
+          <w:rFonts w:ascii="Times New Roman" w:hAnsi="Times New Roman" w:cs="Times New Roman"/>
+          <w:i/>
+          <w:sz w:val="24"/>
+          <w:szCs w:val="24"/>
+        </w:rPr>
+        <w:t xml:space="preserve"> + c</w:t>
+      </w:r>
+      <w:r>
+        <w:rPr>
+          <w:rFonts w:ascii="Times New Roman" w:hAnsi="Times New Roman" w:cs="Times New Roman"/>
+          <w:sz w:val="24"/>
+          <w:szCs w:val="24"/>
+        </w:rPr>
+        <w:t xml:space="preserve">. </w:t>
+      </w:r>
+      <w:r>
+        <w:rPr>
+          <w:rFonts w:ascii="Times New Roman" w:hAnsi="Times New Roman" w:cs="Times New Roman"/>
+          <w:sz w:val="24"/>
+          <w:szCs w:val="24"/>
+        </w:rPr>
+        <w:t>Выбираются</w:t>
+      </w:r>
+      <w:r>
+        <w:rPr>
+          <w:rFonts w:ascii="Times New Roman" w:hAnsi="Times New Roman" w:cs="Times New Roman"/>
+          <w:sz w:val="24"/>
+          <w:szCs w:val="24"/>
+        </w:rPr>
+        <w:t xml:space="preserve"> три точки </w:t>
+      </w:r>
+      <w:r>
+        <w:rPr>
+          <w:rFonts w:ascii="Times New Roman" w:hAnsi="Times New Roman" w:cs="Times New Roman"/>
+          <w:i/>
+          <w:sz w:val="24"/>
+          <w:szCs w:val="24"/>
         </w:rPr>
         <w:t>x</w:t>
       </w:r>
       <w:r>
         <w:rPr>
           <w:rFonts w:ascii="Times New Roman" w:hAnsi="Times New Roman" w:cs="Times New Roman"/>
-          <w:sz w:val="24"/>
-          <w:szCs w:val="24"/>
-        </w:rPr>
-        <w:t xml:space="preserve">* с достаточно большим шагом, а затем уточнить это значение с более мелким шагом, рассматривая лишь точки из некоторой окрестности найденного приближения. </w:t>
-      </w:r>
-      <w:r>
-        <w:rPr>
-          <w:rFonts w:ascii="Times New Roman" w:hAnsi="Times New Roman" w:cs="Times New Roman"/>
-          <w:sz w:val="24"/>
-          <w:szCs w:val="24"/>
-        </w:rPr>
-        <w:t>Приведем алгоритм метода поразрядного поиска.</w:t>
+          <w:i/>
+          <w:sz w:val="24"/>
+          <w:szCs w:val="24"/>
+          <w:vertAlign w:val="subscript"/>
+        </w:rPr>
+        <w:t>1</w:t>
+      </w:r>
+      <w:r>
+        <w:rPr>
+          <w:rFonts w:ascii="Times New Roman" w:hAnsi="Times New Roman" w:cs="Times New Roman"/>
+          <w:i/>
+          <w:sz w:val="24"/>
+          <w:szCs w:val="24"/>
+        </w:rPr>
+        <w:t xml:space="preserve"> &lt;x</w:t>
+      </w:r>
+      <w:r>
+        <w:rPr>
+          <w:rFonts w:ascii="Times New Roman" w:hAnsi="Times New Roman" w:cs="Times New Roman"/>
+          <w:i/>
+          <w:sz w:val="24"/>
+          <w:szCs w:val="24"/>
+          <w:vertAlign w:val="subscript"/>
+        </w:rPr>
+        <w:t>2</w:t>
+      </w:r>
+      <w:r>
+        <w:rPr>
+          <w:rFonts w:ascii="Times New Roman" w:hAnsi="Times New Roman" w:cs="Times New Roman"/>
+          <w:i/>
+          <w:sz w:val="24"/>
+          <w:szCs w:val="24"/>
+        </w:rPr>
+        <w:t xml:space="preserve"> &lt;x</w:t>
+      </w:r>
+      <w:r>
+        <w:rPr>
+          <w:rFonts w:ascii="Times New Roman" w:hAnsi="Times New Roman" w:cs="Times New Roman"/>
+          <w:i/>
+          <w:sz w:val="24"/>
+          <w:szCs w:val="24"/>
+          <w:vertAlign w:val="subscript"/>
+        </w:rPr>
+        <w:t>3</w:t>
+      </w:r>
+      <w:r>
+        <w:rPr>
+          <w:rFonts w:ascii="Times New Roman" w:hAnsi="Times New Roman" w:cs="Times New Roman"/>
+          <w:sz w:val="24"/>
+          <w:szCs w:val="24"/>
+        </w:rPr>
+        <w:t xml:space="preserve"> такие, что интервал </w:t>
+      </w:r>
+      <w:r>
+        <w:rPr>
+          <w:rFonts w:ascii="Times New Roman" w:hAnsi="Times New Roman" w:cs="Times New Roman"/>
+          <w:i/>
+          <w:sz w:val="24"/>
+          <w:szCs w:val="24"/>
+        </w:rPr>
+        <w:t>[x</w:t>
+      </w:r>
+      <w:r>
+        <w:rPr>
+          <w:rFonts w:ascii="Times New Roman" w:hAnsi="Times New Roman" w:cs="Times New Roman"/>
+          <w:i/>
+          <w:sz w:val="24"/>
+          <w:szCs w:val="24"/>
+          <w:vertAlign w:val="subscript"/>
+        </w:rPr>
+        <w:t>1</w:t>
+      </w:r>
+      <w:r>
+        <w:rPr>
+          <w:rFonts w:ascii="Times New Roman" w:hAnsi="Times New Roman" w:cs="Times New Roman"/>
+          <w:i/>
+          <w:sz w:val="24"/>
+          <w:szCs w:val="24"/>
+        </w:rPr>
+        <w:t>, x</w:t>
+      </w:r>
+      <w:r>
+        <w:rPr>
+          <w:rFonts w:ascii="Times New Roman" w:hAnsi="Times New Roman" w:cs="Times New Roman"/>
+          <w:i/>
+          <w:sz w:val="24"/>
+          <w:szCs w:val="24"/>
+          <w:vertAlign w:val="subscript"/>
+        </w:rPr>
+        <w:t>3</w:t>
+      </w:r>
+      <w:r>
+        <w:rPr>
+          <w:rFonts w:ascii="Times New Roman" w:hAnsi="Times New Roman" w:cs="Times New Roman"/>
+          <w:i/>
+          <w:sz w:val="24"/>
+          <w:szCs w:val="24"/>
+        </w:rPr>
+        <w:t>]</w:t>
+      </w:r>
+      <w:r>
+        <w:rPr>
+          <w:rFonts w:ascii="Times New Roman" w:hAnsi="Times New Roman" w:cs="Times New Roman"/>
+          <w:sz w:val="24"/>
+          <w:szCs w:val="24"/>
+        </w:rPr>
+        <w:t xml:space="preserve"> содержит точку минимума функции </w:t>
+      </w:r>
+      <w:r>
+        <w:rPr>
+          <w:rFonts w:ascii="Times New Roman" w:hAnsi="Times New Roman" w:cs="Times New Roman"/>
+          <w:i/>
+          <w:sz w:val="24"/>
+          <w:szCs w:val="24"/>
+        </w:rPr>
+        <w:t>f</w:t>
+      </w:r>
+      <w:r>
+        <w:rPr>
+          <w:rFonts w:ascii="Times New Roman" w:hAnsi="Times New Roman" w:cs="Times New Roman"/>
+          <w:i/>
+          <w:sz w:val="24"/>
+          <w:szCs w:val="24"/>
+        </w:rPr>
+        <w:t xml:space="preserve"> </w:t>
+      </w:r>
+      <w:r>
+        <w:rPr>
+          <w:rFonts w:ascii="Times New Roman" w:hAnsi="Times New Roman" w:cs="Times New Roman"/>
+          <w:sz w:val="24"/>
+          <w:szCs w:val="24"/>
+        </w:rPr>
+        <w:t>и</w:t>
+      </w:r>
+      <w:r>
+        <w:rPr>
+          <w:rFonts w:ascii="Times New Roman" w:hAnsi="Times New Roman" w:cs="Times New Roman"/>
+          <w:i/>
+          <w:sz w:val="24"/>
+          <w:szCs w:val="24"/>
+        </w:rPr>
+        <w:t xml:space="preserve"> </w:t>
+      </w:r>
+      <w:r>
+        <w:rPr>
+          <w:rFonts w:ascii="Times New Roman" w:hAnsi="Times New Roman" w:cs="Times New Roman"/>
+          <w:i/>
+          <w:sz w:val="24"/>
+          <w:szCs w:val="24"/>
+        </w:rPr>
+        <w:t>f(</w:t>
+      </w:r>
+      <w:r>
+        <w:rPr>
+          <w:rFonts w:ascii="Times New Roman" w:hAnsi="Times New Roman" w:cs="Times New Roman"/>
+          <w:i/>
+          <w:sz w:val="24"/>
+          <w:szCs w:val="24"/>
+        </w:rPr>
+        <w:t>x</w:t>
+      </w:r>
+      <w:r>
+        <w:rPr>
+          <w:rFonts w:ascii="Times New Roman" w:hAnsi="Times New Roman" w:cs="Times New Roman"/>
+          <w:i/>
+          <w:sz w:val="24"/>
+          <w:szCs w:val="24"/>
+          <w:vertAlign w:val="subscript"/>
+        </w:rPr>
+        <w:t>1</w:t>
+      </w:r>
+      <w:r>
+        <w:rPr>
+          <w:rFonts w:ascii="Times New Roman" w:hAnsi="Times New Roman" w:cs="Times New Roman"/>
+          <w:i/>
+          <w:sz w:val="24"/>
+          <w:szCs w:val="24"/>
+        </w:rPr>
+        <w:t>)</w:t>
+      </w:r>
+      <w:r>
+        <w:rPr>
+          <w:rFonts w:ascii="Times New Roman" w:hAnsi="Times New Roman" w:cs="Times New Roman"/>
+          <w:i/>
+          <w:sz w:val="24"/>
+          <w:szCs w:val="24"/>
+        </w:rPr>
+        <w:t xml:space="preserve"> </w:t>
+      </w:r>
+      <w:r>
+        <w:rPr>
+          <w:rFonts w:ascii="Times New Roman" w:hAnsi="Times New Roman" w:cs="Times New Roman"/>
+          <w:i/>
+          <w:sz w:val="24"/>
+          <w:szCs w:val="24"/>
+        </w:rPr>
+        <w:t xml:space="preserve">≥ </w:t>
+      </w:r>
+      <w:r>
+        <w:rPr>
+          <w:rFonts w:ascii="Times New Roman" w:hAnsi="Times New Roman" w:cs="Times New Roman"/>
+          <w:i/>
+          <w:sz w:val="24"/>
+          <w:szCs w:val="24"/>
+        </w:rPr>
+        <w:t>f</w:t>
+      </w:r>
+      <w:r>
+        <w:rPr>
+          <w:rFonts w:ascii="Times New Roman" w:hAnsi="Times New Roman" w:cs="Times New Roman"/>
+          <w:i/>
+          <w:sz w:val="24"/>
+          <w:szCs w:val="24"/>
+        </w:rPr>
+        <w:t>(</w:t>
+      </w:r>
+      <w:r>
+        <w:rPr>
+          <w:rFonts w:ascii="Times New Roman" w:hAnsi="Times New Roman" w:cs="Times New Roman"/>
+          <w:i/>
+          <w:sz w:val="24"/>
+          <w:szCs w:val="24"/>
+        </w:rPr>
+        <w:t>x</w:t>
+      </w:r>
+      <w:r>
+        <w:rPr>
+          <w:rFonts w:ascii="Times New Roman" w:hAnsi="Times New Roman" w:cs="Times New Roman"/>
+          <w:i/>
+          <w:sz w:val="24"/>
+          <w:szCs w:val="24"/>
+          <w:vertAlign w:val="subscript"/>
+        </w:rPr>
+        <w:t>2</w:t>
+      </w:r>
+      <w:r>
+        <w:rPr>
+          <w:rFonts w:ascii="Times New Roman" w:hAnsi="Times New Roman" w:cs="Times New Roman"/>
+          <w:i/>
+          <w:sz w:val="24"/>
+          <w:szCs w:val="24"/>
+        </w:rPr>
+        <w:t>) ≥</w:t>
+      </w:r>
+      <w:r>
+        <w:rPr>
+          <w:rFonts w:ascii="Times New Roman" w:hAnsi="Times New Roman" w:cs="Times New Roman"/>
+          <w:i/>
+          <w:sz w:val="24"/>
+          <w:szCs w:val="24"/>
+        </w:rPr>
+        <w:t xml:space="preserve"> </w:t>
+      </w:r>
+      <w:r>
+        <w:rPr>
+          <w:rFonts w:ascii="Times New Roman" w:hAnsi="Times New Roman" w:cs="Times New Roman"/>
+          <w:i/>
+          <w:sz w:val="24"/>
+          <w:szCs w:val="24"/>
+        </w:rPr>
+        <w:t>f(</w:t>
+      </w:r>
+      <w:r>
+        <w:rPr>
+          <w:rFonts w:ascii="Times New Roman" w:hAnsi="Times New Roman" w:cs="Times New Roman"/>
+          <w:i/>
+          <w:sz w:val="24"/>
+          <w:szCs w:val="24"/>
+        </w:rPr>
+        <w:t>x</w:t>
+      </w:r>
+      <w:r>
+        <w:rPr>
+          <w:rFonts w:ascii="Times New Roman" w:hAnsi="Times New Roman" w:cs="Times New Roman"/>
+          <w:i/>
+          <w:sz w:val="24"/>
+          <w:szCs w:val="24"/>
+          <w:vertAlign w:val="subscript"/>
+        </w:rPr>
+        <w:t>3</w:t>
+      </w:r>
+      <w:r>
+        <w:rPr>
+          <w:rFonts w:ascii="Times New Roman" w:hAnsi="Times New Roman" w:cs="Times New Roman"/>
+          <w:i/>
+          <w:sz w:val="24"/>
+          <w:szCs w:val="24"/>
+        </w:rPr>
+        <w:t>)</w:t>
+      </w:r>
+      <w:r>
+        <w:rPr>
+          <w:rFonts w:ascii="Times New Roman" w:hAnsi="Times New Roman" w:cs="Times New Roman"/>
+          <w:sz w:val="24"/>
+          <w:szCs w:val="24"/>
+        </w:rPr>
+        <w:t>.</w:t>
+      </w:r>
+      <w:r>
+        <w:rPr>
+          <w:rFonts w:ascii="Times New Roman" w:hAnsi="Times New Roman" w:cs="Times New Roman"/>
+          <w:sz w:val="24"/>
+          <w:szCs w:val="24"/>
+        </w:rPr>
+        <w:t xml:space="preserve"> </w:t>
+      </w:r>
+      <w:r>
+        <w:rPr>
+          <w:rFonts w:ascii="Times New Roman" w:hAnsi="Times New Roman" w:cs="Times New Roman"/>
+          <w:sz w:val="24"/>
+          <w:szCs w:val="24"/>
+        </w:rPr>
+        <w:t xml:space="preserve"> </w:t>
+      </w:r>
+      <w:r>
+        <w:rPr>
+          <w:rFonts w:ascii="Times New Roman" w:hAnsi="Times New Roman" w:cs="Times New Roman"/>
+          <w:sz w:val="24"/>
+          <w:szCs w:val="24"/>
+        </w:rPr>
+        <w:t>Далее строится квадратный трехчлен, график которого проходит через три выбранные точки графика функции </w:t>
+      </w:r>
+      <w:r>
+        <w:rPr>
+          <w:rFonts w:ascii="Times New Roman" w:hAnsi="Times New Roman" w:cs="Times New Roman"/>
+          <w:i/>
+          <w:sz w:val="24"/>
+          <w:szCs w:val="24"/>
+        </w:rPr>
+        <w:t>f(x).</w:t>
+      </w:r>
+      <w:r>
+        <w:rPr>
+          <w:rFonts w:ascii="Times New Roman" w:hAnsi="Times New Roman" w:cs="Times New Roman"/>
+          <w:sz w:val="24"/>
+          <w:szCs w:val="24"/>
+        </w:rPr>
+        <w:t xml:space="preserve"> Если хотя бы одно из неравенств является строгим, то поиск </w:t>
+      </w:r>
+      <w:r>
+        <w:rPr>
+          <w:rFonts w:ascii="Times New Roman" w:hAnsi="Times New Roman" w:cs="Times New Roman"/>
+          <w:i/>
+          <w:sz w:val="24"/>
+          <w:szCs w:val="24"/>
+        </w:rPr>
+        <w:t>x*</w:t>
+      </w:r>
+      <w:r>
+        <w:rPr>
+          <w:rFonts w:ascii="Times New Roman" w:hAnsi="Times New Roman" w:cs="Times New Roman"/>
+          <w:sz w:val="24"/>
+          <w:szCs w:val="24"/>
+        </w:rPr>
+        <w:t xml:space="preserve"> окончен, так как функция является унимодальной. </w:t>
+      </w:r>
+      <w:r>
+        <w:rPr>
+          <w:rFonts w:ascii="Times New Roman" w:hAnsi="Times New Roman" w:cs="Times New Roman"/>
+          <w:sz w:val="24"/>
+          <w:szCs w:val="24"/>
+        </w:rPr>
+        <w:t>Приве</w:t>
+      </w:r>
+      <w:r>
+        <w:rPr>
+          <w:rFonts w:ascii="Times New Roman" w:hAnsi="Times New Roman" w:cs="Times New Roman"/>
+          <w:sz w:val="24"/>
+          <w:szCs w:val="24"/>
+        </w:rPr>
+        <w:t>дем алгоритм метода парабол</w:t>
+      </w:r>
+      <w:r>
+        <w:rPr>
+          <w:rFonts w:ascii="Times New Roman" w:hAnsi="Times New Roman" w:cs="Times New Roman"/>
+          <w:sz w:val="24"/>
+          <w:szCs w:val="24"/>
+        </w:rPr>
+        <w:t>.</w:t>
       </w:r>
     </w:p>
     <w:p>
@@ -1335,7 +1792,163 @@
           <w:sz w:val="24"/>
           <w:szCs w:val="24"/>
         </w:rPr>
-        <w:t xml:space="preserve"> Выбрать начальный шаг</w:t>
+        <w:t xml:space="preserve"> Выбрать </w:t>
+      </w:r>
+      <w:r>
+        <w:rPr>
+          <w:rFonts w:ascii="Times New Roman" w:hAnsi="Times New Roman" w:cs="Times New Roman"/>
+          <w:sz w:val="24"/>
+          <w:szCs w:val="24"/>
+        </w:rPr>
+        <w:t xml:space="preserve">точки </w:t>
+      </w:r>
+      <w:r>
+        <w:rPr>
+          <w:rFonts w:ascii="Times New Roman" w:hAnsi="Times New Roman" w:cs="Times New Roman"/>
+          <w:i/>
+          <w:sz w:val="24"/>
+          <w:szCs w:val="24"/>
+        </w:rPr>
+        <w:t>x</w:t>
+      </w:r>
+      <w:r>
+        <w:rPr>
+          <w:rFonts w:ascii="Times New Roman" w:hAnsi="Times New Roman" w:cs="Times New Roman"/>
+          <w:i/>
+          <w:sz w:val="24"/>
+          <w:szCs w:val="24"/>
+          <w:vertAlign w:val="subscript"/>
+        </w:rPr>
+        <w:t>1</w:t>
+      </w:r>
+      <w:r>
+        <w:rPr>
+          <w:rFonts w:ascii="Times New Roman" w:hAnsi="Times New Roman" w:cs="Times New Roman"/>
+          <w:i/>
+          <w:sz w:val="24"/>
+          <w:szCs w:val="24"/>
+        </w:rPr>
+        <w:t>,</w:t>
+      </w:r>
+      <w:r>
+        <w:rPr>
+          <w:rFonts w:ascii="Times New Roman" w:hAnsi="Times New Roman" w:cs="Times New Roman"/>
+          <w:i/>
+          <w:sz w:val="24"/>
+          <w:szCs w:val="24"/>
+        </w:rPr>
+        <w:t xml:space="preserve"> x</w:t>
+      </w:r>
+      <w:r>
+        <w:rPr>
+          <w:rFonts w:ascii="Times New Roman" w:hAnsi="Times New Roman" w:cs="Times New Roman"/>
+          <w:i/>
+          <w:sz w:val="24"/>
+          <w:szCs w:val="24"/>
+          <w:vertAlign w:val="subscript"/>
+        </w:rPr>
+        <w:t>2</w:t>
+      </w:r>
+      <w:r>
+        <w:rPr>
+          <w:rFonts w:ascii="Times New Roman" w:hAnsi="Times New Roman" w:cs="Times New Roman"/>
+          <w:i/>
+          <w:sz w:val="24"/>
+          <w:szCs w:val="24"/>
+        </w:rPr>
+        <w:t xml:space="preserve">, </w:t>
+      </w:r>
+      <w:r>
+        <w:rPr>
+          <w:rFonts w:ascii="Times New Roman" w:hAnsi="Times New Roman" w:cs="Times New Roman"/>
+          <w:i/>
+          <w:sz w:val="24"/>
+          <w:szCs w:val="24"/>
+        </w:rPr>
+        <w:t>x</w:t>
+      </w:r>
+      <w:r>
+        <w:rPr>
+          <w:rFonts w:ascii="Times New Roman" w:hAnsi="Times New Roman" w:cs="Times New Roman"/>
+          <w:i/>
+          <w:sz w:val="24"/>
+          <w:szCs w:val="24"/>
+          <w:vertAlign w:val="subscript"/>
+        </w:rPr>
+        <w:t>3</w:t>
+      </w:r>
+      <w:r>
+        <w:rPr>
+          <w:rFonts w:ascii="Times New Roman" w:hAnsi="Times New Roman" w:cs="Times New Roman"/>
+          <w:sz w:val="24"/>
+          <w:szCs w:val="24"/>
+        </w:rPr>
+        <w:t xml:space="preserve"> такие, </w:t>
+      </w:r>
+      <w:r>
+        <w:rPr>
+          <w:rFonts w:ascii="Times New Roman" w:hAnsi="Times New Roman" w:cs="Times New Roman"/>
+          <w:sz w:val="24"/>
+          <w:szCs w:val="24"/>
+        </w:rPr>
+        <w:t xml:space="preserve">что </w:t>
+      </w:r>
+      <w:r>
+        <w:rPr>
+          <w:rFonts w:ascii="Times New Roman" w:hAnsi="Times New Roman" w:cs="Times New Roman"/>
+          <w:i/>
+          <w:sz w:val="24"/>
+          <w:szCs w:val="24"/>
+        </w:rPr>
+        <w:t>x</w:t>
+      </w:r>
+      <w:r>
+        <w:rPr>
+          <w:rFonts w:ascii="Times New Roman" w:hAnsi="Times New Roman" w:cs="Times New Roman"/>
+          <w:i/>
+          <w:sz w:val="24"/>
+          <w:szCs w:val="24"/>
+          <w:vertAlign w:val="subscript"/>
+        </w:rPr>
+        <w:t>1</w:t>
+      </w:r>
+      <w:r>
+        <w:rPr>
+          <w:rFonts w:ascii="Times New Roman" w:hAnsi="Times New Roman" w:cs="Times New Roman"/>
+          <w:i/>
+          <w:sz w:val="24"/>
+          <w:szCs w:val="24"/>
+        </w:rPr>
+        <w:t xml:space="preserve"> &lt;x</w:t>
+      </w:r>
+      <w:r>
+        <w:rPr>
+          <w:rFonts w:ascii="Times New Roman" w:hAnsi="Times New Roman" w:cs="Times New Roman"/>
+          <w:i/>
+          <w:sz w:val="24"/>
+          <w:szCs w:val="24"/>
+          <w:vertAlign w:val="subscript"/>
+        </w:rPr>
+        <w:t>2</w:t>
+      </w:r>
+      <w:r>
+        <w:rPr>
+          <w:rFonts w:ascii="Times New Roman" w:hAnsi="Times New Roman" w:cs="Times New Roman"/>
+          <w:i/>
+          <w:sz w:val="24"/>
+          <w:szCs w:val="24"/>
+        </w:rPr>
+        <w:t xml:space="preserve"> &lt;x</w:t>
+      </w:r>
+      <w:r>
+        <w:rPr>
+          <w:rFonts w:ascii="Times New Roman" w:hAnsi="Times New Roman" w:cs="Times New Roman"/>
+          <w:i/>
+          <w:sz w:val="24"/>
+          <w:szCs w:val="24"/>
+          <w:vertAlign w:val="subscript"/>
+        </w:rPr>
+        <w:t>3</w:t>
       </w:r>
       <w:r>
         <w:rPr>
@@ -1348,14 +1961,106 @@
       <w:r>
         <w:rPr>
           <w:rFonts w:ascii="Times New Roman" w:hAnsi="Times New Roman" w:cs="Times New Roman"/>
-          <w:sz w:val="24"/>
-          <w:szCs w:val="24"/>
-        </w:rPr>
-        <w:t xml:space="preserve">∆ = </w:t>
-      </w:r>
-      <w:r>
-        <w:rPr>
-          <w:rFonts w:ascii="Times New Roman" w:hAnsi="Times New Roman" w:cs="Times New Roman"/>
+          <w:i/>
+          <w:sz w:val="24"/>
+          <w:szCs w:val="24"/>
+        </w:rPr>
+        <w:t>f</w:t>
+      </w:r>
+      <w:r>
+        <w:rPr>
+          <w:rFonts w:ascii="Times New Roman" w:hAnsi="Times New Roman" w:cs="Times New Roman"/>
+          <w:i/>
+          <w:sz w:val="24"/>
+          <w:szCs w:val="24"/>
+        </w:rPr>
+        <w:t xml:space="preserve"> </w:t>
+      </w:r>
+      <w:r>
+        <w:rPr>
+          <w:rFonts w:ascii="Times New Roman" w:hAnsi="Times New Roman" w:cs="Times New Roman"/>
+          <w:sz w:val="24"/>
+          <w:szCs w:val="24"/>
+        </w:rPr>
+        <w:t>и</w:t>
+      </w:r>
+      <w:r>
+        <w:rPr>
+          <w:rFonts w:ascii="Times New Roman" w:hAnsi="Times New Roman" w:cs="Times New Roman"/>
+          <w:i/>
+          <w:sz w:val="24"/>
+          <w:szCs w:val="24"/>
+        </w:rPr>
+        <w:t xml:space="preserve"> </w:t>
+      </w:r>
+      <w:r>
+        <w:rPr>
+          <w:rFonts w:ascii="Times New Roman" w:hAnsi="Times New Roman" w:cs="Times New Roman"/>
+          <w:i/>
+          <w:sz w:val="24"/>
+          <w:szCs w:val="24"/>
+        </w:rPr>
+        <w:t>f(</w:t>
+      </w:r>
+      <w:r>
+        <w:rPr>
+          <w:rFonts w:ascii="Times New Roman" w:hAnsi="Times New Roman" w:cs="Times New Roman"/>
+          <w:i/>
+          <w:sz w:val="24"/>
+          <w:szCs w:val="24"/>
+        </w:rPr>
+        <w:t>x</w:t>
+      </w:r>
+      <w:r>
+        <w:rPr>
+          <w:rFonts w:ascii="Times New Roman" w:hAnsi="Times New Roman" w:cs="Times New Roman"/>
+          <w:i/>
+          <w:sz w:val="24"/>
+          <w:szCs w:val="24"/>
+          <w:vertAlign w:val="subscript"/>
+        </w:rPr>
+        <w:t>1</w:t>
+      </w:r>
+      <w:r>
+        <w:rPr>
+          <w:rFonts w:ascii="Times New Roman" w:hAnsi="Times New Roman" w:cs="Times New Roman"/>
+          <w:i/>
+          <w:sz w:val="24"/>
+          <w:szCs w:val="24"/>
+        </w:rPr>
+        <w:t>)</w:t>
+      </w:r>
+      <w:r>
+        <w:rPr>
+          <w:rFonts w:ascii="Times New Roman" w:hAnsi="Times New Roman" w:cs="Times New Roman"/>
+          <w:i/>
+          <w:sz w:val="24"/>
+          <w:szCs w:val="24"/>
+        </w:rPr>
+        <w:t xml:space="preserve"> </w:t>
+      </w:r>
+      <w:r>
+        <w:rPr>
+          <w:rFonts w:ascii="Times New Roman" w:hAnsi="Times New Roman" w:cs="Times New Roman"/>
+          <w:i/>
+          <w:sz w:val="24"/>
+          <w:szCs w:val="24"/>
+        </w:rPr>
+        <w:t xml:space="preserve">≥ </w:t>
+      </w:r>
+      <w:r>
+        <w:rPr>
+          <w:rFonts w:ascii="Times New Roman" w:hAnsi="Times New Roman" w:cs="Times New Roman"/>
+          <w:i/>
+          <w:sz w:val="24"/>
+          <w:szCs w:val="24"/>
+        </w:rPr>
+        <w:t>f</w:t>
+      </w:r>
+      <w:r>
+        <w:rPr>
+          <w:rFonts w:ascii="Times New Roman" w:hAnsi="Times New Roman" w:cs="Times New Roman"/>
+          <w:i/>
           <w:sz w:val="24"/>
           <w:szCs w:val="24"/>
         </w:rPr>
@@ -1364,75 +2069,233 @@
       <w:r>
         <w:rPr>
           <w:rFonts w:ascii="Times New Roman" w:hAnsi="Times New Roman" w:cs="Times New Roman"/>
-          <w:sz w:val="24"/>
-          <w:szCs w:val="24"/>
-          <w:lang w:val="en-US"/>
-        </w:rPr>
-        <w:t>b</w:t>
-      </w:r>
-      <w:r>
-        <w:rPr>
-          <w:rFonts w:ascii="Times New Roman" w:hAnsi="Times New Roman" w:cs="Times New Roman"/>
-          <w:sz w:val="24"/>
-          <w:szCs w:val="24"/>
-        </w:rPr>
-        <w:t xml:space="preserve"> - </w:t>
-      </w:r>
-      <w:r>
-        <w:rPr>
-          <w:rFonts w:ascii="Times New Roman" w:hAnsi="Times New Roman" w:cs="Times New Roman"/>
-          <w:sz w:val="24"/>
-          <w:szCs w:val="24"/>
-          <w:lang w:val="en-US"/>
-        </w:rPr>
-        <w:t>a</w:t>
-      </w:r>
-      <w:r>
-        <w:rPr>
-          <w:rFonts w:ascii="Times New Roman" w:hAnsi="Times New Roman" w:cs="Times New Roman"/>
-          <w:sz w:val="24"/>
-          <w:szCs w:val="24"/>
-        </w:rPr>
-        <w:t>)/</w:t>
-      </w:r>
-      <w:r>
-        <w:rPr>
-          <w:rFonts w:ascii="Times New Roman" w:hAnsi="Times New Roman" w:cs="Times New Roman"/>
-          <w:sz w:val="24"/>
-          <w:szCs w:val="24"/>
-        </w:rPr>
-        <w:t>4</w:t>
-      </w:r>
-      <w:r>
-        <w:rPr>
-          <w:rFonts w:ascii="Times New Roman" w:hAnsi="Times New Roman" w:cs="Times New Roman"/>
-          <w:sz w:val="24"/>
-          <w:szCs w:val="24"/>
-        </w:rPr>
-        <w:t xml:space="preserve">, положить </w:t>
-      </w:r>
-      <w:r>
-        <w:rPr>
-          <w:rFonts w:ascii="Times New Roman" w:hAnsi="Times New Roman" w:cs="Times New Roman"/>
-          <w:i/>
-          <w:sz w:val="24"/>
-          <w:szCs w:val="24"/>
-          <w:lang w:val="en-US"/>
+          <w:i/>
+          <w:sz w:val="24"/>
+          <w:szCs w:val="24"/>
         </w:rPr>
         <w:t>x</w:t>
       </w:r>
       <w:r>
         <w:rPr>
           <w:rFonts w:ascii="Times New Roman" w:hAnsi="Times New Roman" w:cs="Times New Roman"/>
+          <w:i/>
           <w:sz w:val="24"/>
           <w:szCs w:val="24"/>
           <w:vertAlign w:val="subscript"/>
         </w:rPr>
+        <w:t>2</w:t>
+      </w:r>
+      <w:r>
+        <w:rPr>
+          <w:rFonts w:ascii="Times New Roman" w:hAnsi="Times New Roman" w:cs="Times New Roman"/>
+          <w:i/>
+          <w:sz w:val="24"/>
+          <w:szCs w:val="24"/>
+        </w:rPr>
+        <w:t>) ≥</w:t>
+      </w:r>
+      <w:r>
+        <w:rPr>
+          <w:rFonts w:ascii="Times New Roman" w:hAnsi="Times New Roman" w:cs="Times New Roman"/>
+          <w:i/>
+          <w:sz w:val="24"/>
+          <w:szCs w:val="24"/>
+        </w:rPr>
+        <w:t xml:space="preserve"> </w:t>
+      </w:r>
+      <w:r>
+        <w:rPr>
+          <w:rFonts w:ascii="Times New Roman" w:hAnsi="Times New Roman" w:cs="Times New Roman"/>
+          <w:i/>
+          <w:sz w:val="24"/>
+          <w:szCs w:val="24"/>
+        </w:rPr>
+        <w:t>f(</w:t>
+      </w:r>
+      <w:r>
+        <w:rPr>
+          <w:rFonts w:ascii="Times New Roman" w:hAnsi="Times New Roman" w:cs="Times New Roman"/>
+          <w:i/>
+          <w:sz w:val="24"/>
+          <w:szCs w:val="24"/>
+        </w:rPr>
+        <w:t>x</w:t>
+      </w:r>
+      <w:r>
+        <w:rPr>
+          <w:rFonts w:ascii="Times New Roman" w:hAnsi="Times New Roman" w:cs="Times New Roman"/>
+          <w:i/>
+          <w:sz w:val="24"/>
+          <w:szCs w:val="24"/>
+          <w:vertAlign w:val="subscript"/>
+        </w:rPr>
+        <w:t>3</w:t>
+      </w:r>
+      <w:r>
+        <w:rPr>
+          <w:rFonts w:ascii="Times New Roman" w:hAnsi="Times New Roman" w:cs="Times New Roman"/>
+          <w:i/>
+          <w:sz w:val="24"/>
+          <w:szCs w:val="24"/>
+        </w:rPr>
+        <w:t>)</w:t>
+      </w:r>
+      <w:r>
+        <w:rPr>
+          <w:rFonts w:ascii="Times New Roman" w:hAnsi="Times New Roman" w:cs="Times New Roman"/>
+          <w:sz w:val="24"/>
+          <w:szCs w:val="24"/>
+        </w:rPr>
+        <w:t xml:space="preserve">. Берем в качестве исходные точек </w:t>
+      </w:r>
+      <w:r>
+        <w:rPr>
+          <w:rFonts w:ascii="Times New Roman" w:hAnsi="Times New Roman" w:cs="Times New Roman"/>
+          <w:i/>
+          <w:sz w:val="24"/>
+          <w:szCs w:val="24"/>
+        </w:rPr>
+        <w:t>x</w:t>
+      </w:r>
+      <w:r>
+        <w:rPr>
+          <w:rFonts w:ascii="Times New Roman" w:hAnsi="Times New Roman" w:cs="Times New Roman"/>
+          <w:i/>
+          <w:sz w:val="24"/>
+          <w:szCs w:val="24"/>
+          <w:vertAlign w:val="subscript"/>
+        </w:rPr>
+        <w:t>2 =</w:t>
+      </w:r>
+      <w:r>
+        <w:rPr>
+          <w:rFonts w:ascii="Times New Roman" w:hAnsi="Times New Roman" w:cs="Times New Roman"/>
+          <w:i/>
+          <w:sz w:val="24"/>
+          <w:szCs w:val="24"/>
+        </w:rPr>
+        <w:t xml:space="preserve"> </w:t>
+      </w:r>
+      <w:r>
+        <w:rPr>
+          <w:rFonts w:ascii="Times New Roman" w:hAnsi="Times New Roman" w:cs="Times New Roman"/>
+          <w:i/>
+          <w:sz w:val="24"/>
+          <w:szCs w:val="24"/>
+          <w:lang w:val="en-US"/>
+        </w:rPr>
+        <w:t>x</w:t>
+      </w:r>
+      <w:r>
+        <w:rPr>
+          <w:rFonts w:ascii="Times New Roman" w:hAnsi="Times New Roman" w:cs="Times New Roman"/>
+          <w:i/>
+          <w:sz w:val="24"/>
+          <w:szCs w:val="24"/>
+          <w:vertAlign w:val="subscript"/>
+        </w:rPr>
         <w:t>0</w:t>
       </w:r>
       <w:r>
         <w:rPr>
           <w:rFonts w:ascii="Times New Roman" w:hAnsi="Times New Roman" w:cs="Times New Roman"/>
+          <w:i/>
+          <w:sz w:val="24"/>
+          <w:szCs w:val="24"/>
+        </w:rPr>
+        <w:t>, x</w:t>
+      </w:r>
+      <w:r>
+        <w:rPr>
+          <w:rFonts w:ascii="Times New Roman" w:hAnsi="Times New Roman" w:cs="Times New Roman"/>
+          <w:i/>
+          <w:sz w:val="24"/>
+          <w:szCs w:val="24"/>
+          <w:vertAlign w:val="subscript"/>
+        </w:rPr>
+        <w:t>1 =</w:t>
+      </w:r>
+      <w:r>
+        <w:rPr>
+          <w:rFonts w:ascii="Times New Roman" w:hAnsi="Times New Roman" w:cs="Times New Roman"/>
+          <w:i/>
+          <w:sz w:val="24"/>
+          <w:szCs w:val="24"/>
+        </w:rPr>
+        <w:t xml:space="preserve"> </w:t>
+      </w:r>
+      <w:r>
+        <w:rPr>
+          <w:rFonts w:ascii="Times New Roman" w:hAnsi="Times New Roman" w:cs="Times New Roman"/>
+          <w:i/>
+          <w:sz w:val="24"/>
+          <w:szCs w:val="24"/>
+          <w:lang w:val="en-US"/>
+        </w:rPr>
+        <w:t>x</w:t>
+      </w:r>
+      <w:r>
+        <w:rPr>
+          <w:rFonts w:ascii="Times New Roman" w:hAnsi="Times New Roman" w:cs="Times New Roman"/>
+          <w:i/>
+          <w:sz w:val="24"/>
+          <w:szCs w:val="24"/>
+          <w:vertAlign w:val="subscript"/>
+        </w:rPr>
+        <w:t>0</w:t>
+      </w:r>
+      <w:r>
+        <w:rPr>
+          <w:rFonts w:ascii="Times New Roman" w:hAnsi="Times New Roman" w:cs="Times New Roman"/>
+          <w:i/>
+          <w:sz w:val="24"/>
+          <w:szCs w:val="24"/>
+        </w:rPr>
+        <w:t xml:space="preserve"> – </w:t>
+      </w:r>
+      <w:r>
+        <w:rPr>
+          <w:rFonts w:ascii="Times New Roman" w:hAnsi="Times New Roman" w:cs="Times New Roman"/>
+          <w:i/>
+          <w:sz w:val="24"/>
+          <w:szCs w:val="24"/>
+          <w:lang w:val="en-US"/>
+        </w:rPr>
+        <w:t>h</w:t>
+      </w:r>
+      <w:r>
+        <w:rPr>
+          <w:rFonts w:ascii="Times New Roman" w:hAnsi="Times New Roman" w:cs="Times New Roman"/>
+          <w:i/>
+          <w:sz w:val="24"/>
+          <w:szCs w:val="24"/>
+        </w:rPr>
+        <w:t xml:space="preserve">, </w:t>
+      </w:r>
+      <w:r>
+        <w:rPr>
+          <w:rFonts w:ascii="Times New Roman" w:hAnsi="Times New Roman" w:cs="Times New Roman"/>
+          <w:i/>
+          <w:sz w:val="24"/>
+          <w:szCs w:val="24"/>
+          <w:lang w:val="en-US"/>
+        </w:rPr>
+        <w:t>x</w:t>
+      </w:r>
+      <w:r>
+        <w:rPr>
+          <w:rFonts w:ascii="Times New Roman" w:hAnsi="Times New Roman" w:cs="Times New Roman"/>
+          <w:i/>
+          <w:sz w:val="24"/>
+          <w:szCs w:val="24"/>
+          <w:vertAlign w:val="subscript"/>
+        </w:rPr>
+        <w:t>3</w:t>
+      </w:r>
+      <w:r>
+        <w:rPr>
+          <w:rFonts w:ascii="Times New Roman" w:hAnsi="Times New Roman" w:cs="Times New Roman"/>
+          <w:i/>
           <w:sz w:val="24"/>
           <w:szCs w:val="24"/>
         </w:rPr>
@@ -1446,43 +2309,6 @@
           <w:szCs w:val="24"/>
           <w:lang w:val="en-US"/>
         </w:rPr>
-        <w:t>a</w:t>
-      </w:r>
-      <w:r>
-        <w:rPr>
-          <w:rFonts w:ascii="Times New Roman" w:hAnsi="Times New Roman" w:cs="Times New Roman"/>
-          <w:sz w:val="24"/>
-          <w:szCs w:val="24"/>
-        </w:rPr>
-        <w:t xml:space="preserve">, вычислить </w:t>
-      </w:r>
-      <w:r>
-        <w:rPr>
-          <w:rFonts w:ascii="Times New Roman" w:hAnsi="Times New Roman" w:cs="Times New Roman"/>
-          <w:i/>
-          <w:sz w:val="24"/>
-          <w:szCs w:val="24"/>
-          <w:lang w:val="en-US"/>
-        </w:rPr>
-        <w:t>f</w:t>
-      </w:r>
-      <w:r>
-        <w:rPr>
-          <w:rFonts w:ascii="Times New Roman" w:hAnsi="Times New Roman" w:cs="Times New Roman"/>
-          <w:i/>
-          <w:sz w:val="24"/>
-          <w:szCs w:val="24"/>
-        </w:rPr>
-        <w:t>(</w:t>
-      </w:r>
-      <w:r>
-        <w:rPr>
-          <w:rFonts w:ascii="Times New Roman" w:hAnsi="Times New Roman" w:cs="Times New Roman"/>
-          <w:i/>
-          <w:sz w:val="24"/>
-          <w:szCs w:val="24"/>
-          <w:lang w:val="en-US"/>
-        </w:rPr>
         <w:t>x</w:t>
       </w:r>
       <w:r>
@@ -1502,15 +2328,61 @@
           <w:sz w:val="24"/>
           <w:szCs w:val="24"/>
         </w:rPr>
-        <w:t>)</w:t>
-      </w:r>
-      <w:r>
-        <w:rPr>
-          <w:rFonts w:ascii="Times New Roman" w:hAnsi="Times New Roman" w:cs="Times New Roman"/>
-          <w:sz w:val="24"/>
-          <w:szCs w:val="24"/>
-        </w:rPr>
-        <w:t>.</w:t>
+        <w:t xml:space="preserve"> + </w:t>
+      </w:r>
+      <w:r>
+        <w:rPr>
+          <w:rFonts w:ascii="Times New Roman" w:hAnsi="Times New Roman" w:cs="Times New Roman"/>
+          <w:i/>
+          <w:sz w:val="24"/>
+          <w:szCs w:val="24"/>
+          <w:lang w:val="en-US"/>
+        </w:rPr>
+        <w:t>h</w:t>
+      </w:r>
+      <w:r>
+        <w:rPr>
+          <w:rFonts w:ascii="Times New Roman" w:hAnsi="Times New Roman" w:cs="Times New Roman"/>
+          <w:i/>
+          <w:sz w:val="24"/>
+          <w:szCs w:val="24"/>
+        </w:rPr>
+        <w:t xml:space="preserve">, </w:t>
+      </w:r>
+      <w:r>
+        <w:rPr>
+          <w:rFonts w:ascii="Times New Roman" w:hAnsi="Times New Roman" w:cs="Times New Roman"/>
+          <w:i/>
+          <w:sz w:val="24"/>
+          <w:szCs w:val="24"/>
+          <w:lang w:val="en-US"/>
+        </w:rPr>
+        <w:t>h</w:t>
+      </w:r>
+      <w:r>
+        <w:rPr>
+          <w:rFonts w:ascii="Times New Roman" w:hAnsi="Times New Roman" w:cs="Times New Roman"/>
+          <w:i/>
+          <w:sz w:val="24"/>
+          <w:szCs w:val="24"/>
+        </w:rPr>
+        <w:t xml:space="preserve"> </w:t>
+      </w:r>
+      <w:r>
+        <w:rPr>
+          <w:rFonts w:ascii="Times New Roman" w:hAnsi="Times New Roman" w:cs="Times New Roman"/>
+          <w:sz w:val="24"/>
+          <w:szCs w:val="24"/>
+        </w:rPr>
+        <w:t xml:space="preserve">– </w:t>
+      </w:r>
+      <w:r>
+        <w:rPr>
+          <w:rFonts w:ascii="Times New Roman" w:hAnsi="Times New Roman" w:cs="Times New Roman"/>
+          <w:sz w:val="24"/>
+          <w:szCs w:val="24"/>
+        </w:rPr>
+        <w:t>малое число.</w:t>
       </w:r>
     </w:p>
     <w:p>
@@ -1538,12 +2410,19 @@
           <w:sz w:val="24"/>
           <w:szCs w:val="24"/>
         </w:rPr>
-        <w:t xml:space="preserve"> Положить </w:t>
-      </w:r>
-      <w:r>
-        <w:rPr>
-          <w:rFonts w:ascii="Times New Roman" w:hAnsi="Times New Roman" w:cs="Times New Roman"/>
-          <w:i/>
+        <w:t xml:space="preserve"> </w:t>
+      </w:r>
+      <w:r>
+        <w:rPr>
+          <w:rFonts w:ascii="Times New Roman" w:hAnsi="Times New Roman" w:cs="Times New Roman"/>
+          <w:sz w:val="24"/>
+          <w:szCs w:val="24"/>
+        </w:rPr>
+        <w:t xml:space="preserve">Вычислить значение </w:t>
+      </w:r>
+      <w:r>
+        <w:rPr>
+          <w:rFonts w:ascii="Times New Roman" w:hAnsi="Times New Roman" w:cs="Times New Roman"/>
           <w:sz w:val="24"/>
           <w:szCs w:val="24"/>
           <w:lang w:val="en-US"/>
@@ -1555,116 +2434,81 @@
           <w:rFonts w:ascii="Times New Roman" w:hAnsi="Times New Roman" w:cs="Times New Roman"/>
           <w:sz w:val="24"/>
           <w:szCs w:val="24"/>
-          <w:vertAlign w:val="subscript"/>
-        </w:rPr>
-        <w:t>1</w:t>
-      </w:r>
-      <w:r>
-        <w:rPr>
-          <w:rFonts w:ascii="Times New Roman" w:hAnsi="Times New Roman" w:cs="Times New Roman"/>
-          <w:sz w:val="24"/>
-          <w:szCs w:val="24"/>
-        </w:rPr>
-        <w:t xml:space="preserve"> = </w:t>
-      </w:r>
-      <w:r>
-        <w:rPr>
-          <w:rFonts w:ascii="Times New Roman" w:hAnsi="Times New Roman" w:cs="Times New Roman"/>
-          <w:i/>
-          <w:sz w:val="24"/>
-          <w:szCs w:val="24"/>
-          <w:lang w:val="en-US"/>
-        </w:rPr>
-        <w:t>x</w:t>
-      </w:r>
-      <w:r>
-        <w:rPr>
-          <w:rFonts w:ascii="Times New Roman" w:hAnsi="Times New Roman" w:cs="Times New Roman"/>
-          <w:sz w:val="24"/>
-          <w:szCs w:val="24"/>
-          <w:vertAlign w:val="subscript"/>
-        </w:rPr>
-        <w:t>0</w:t>
-      </w:r>
-      <w:r>
-        <w:rPr>
-          <w:rFonts w:ascii="Times New Roman" w:hAnsi="Times New Roman" w:cs="Times New Roman"/>
-          <w:sz w:val="24"/>
-          <w:szCs w:val="24"/>
-        </w:rPr>
-        <w:t xml:space="preserve"> + </w:t>
-      </w:r>
-      <w:r>
-        <w:rPr>
-          <w:rFonts w:ascii="Times New Roman" w:hAnsi="Times New Roman" w:cs="Times New Roman"/>
-          <w:sz w:val="24"/>
-          <w:szCs w:val="24"/>
-        </w:rPr>
-        <w:t>∆</w:t>
-      </w:r>
-      <w:r>
-        <w:rPr>
-          <w:rFonts w:ascii="Times New Roman" w:hAnsi="Times New Roman" w:cs="Times New Roman"/>
-          <w:sz w:val="24"/>
-          <w:szCs w:val="24"/>
-        </w:rPr>
-        <w:t xml:space="preserve">, вычислить </w:t>
-      </w:r>
-      <w:r>
-        <w:rPr>
-          <w:rFonts w:ascii="Times New Roman" w:hAnsi="Times New Roman" w:cs="Times New Roman"/>
-          <w:i/>
-          <w:sz w:val="24"/>
-          <w:szCs w:val="24"/>
-          <w:lang w:val="en-US"/>
-        </w:rPr>
-        <w:t>f</w:t>
-      </w:r>
-      <w:r>
-        <w:rPr>
-          <w:rFonts w:ascii="Times New Roman" w:hAnsi="Times New Roman" w:cs="Times New Roman"/>
-          <w:i/>
-          <w:sz w:val="24"/>
-          <w:szCs w:val="24"/>
-        </w:rPr>
-        <w:t>(</w:t>
-      </w:r>
-      <w:r>
-        <w:rPr>
-          <w:rFonts w:ascii="Times New Roman" w:hAnsi="Times New Roman" w:cs="Times New Roman"/>
-          <w:i/>
-          <w:sz w:val="24"/>
-          <w:szCs w:val="24"/>
-          <w:lang w:val="en-US"/>
-        </w:rPr>
-        <w:t>x</w:t>
-      </w:r>
-      <w:r>
-        <w:rPr>
-          <w:rFonts w:ascii="Times New Roman" w:hAnsi="Times New Roman" w:cs="Times New Roman"/>
-          <w:i/>
-          <w:sz w:val="24"/>
-          <w:szCs w:val="24"/>
-          <w:vertAlign w:val="subscript"/>
-        </w:rPr>
-        <w:t>1</w:t>
-      </w:r>
-      <w:r>
-        <w:rPr>
-          <w:rFonts w:ascii="Times New Roman" w:hAnsi="Times New Roman" w:cs="Times New Roman"/>
-          <w:i/>
-          <w:sz w:val="24"/>
-          <w:szCs w:val="24"/>
-        </w:rPr>
-        <w:t>)</w:t>
-      </w:r>
-      <w:r>
-        <w:rPr>
-          <w:rFonts w:ascii="Times New Roman" w:hAnsi="Times New Roman" w:cs="Times New Roman"/>
-          <w:sz w:val="24"/>
-          <w:szCs w:val="24"/>
-        </w:rPr>
-        <w:t>.</w:t>
+        </w:rPr>
+        <w:t xml:space="preserve"> </w:t>
+      </w:r>
+      <w:r>
+        <w:rPr>
+          <w:rFonts w:ascii="Times New Roman" w:hAnsi="Times New Roman" w:cs="Times New Roman"/>
+          <w:sz w:val="24"/>
+          <w:szCs w:val="24"/>
+        </w:rPr>
+        <w:t xml:space="preserve">по формуле </w:t>
+      </w:r>
+    </w:p>
+    <w:p>
+      <w:pPr>
+        <w:ind w:firstLine="360"/>
+        <w:jc w:val="center"/>
+        <w:rPr>
+          <w:rFonts w:ascii="Times New Roman" w:hAnsi="Times New Roman" w:cs="Times New Roman"/>
+          <w:sz w:val="24"/>
+          <w:szCs w:val="24"/>
+        </w:rPr>
+      </w:pPr>
+      <w:r>
+        <w:rPr>
+          <w:noProof/>
+          <w:lang w:eastAsia="ru-RU"/>
+        </w:rPr>
+        <w:drawing>
+          <wp:inline distT="0" distB="0" distL="0" distR="0">
+            <wp:extent cx="3048000" cy="352425"/>
+            <wp:effectExtent l="0" t="0" r="0" b="9525"/>
+            <wp:docPr id="3" name="Рисунок 3" descr="x^{k+1} = x^k - 0.5h\frac{f(x^k + h) - f(x^k - h)}{f(x^k + h) - 2f(x^k) + f(x^k - h)}"/>
+            <wp:cNvGraphicFramePr>
+              <a:graphicFrameLocks xmlns:a="http://schemas.openxmlformats.org/drawingml/2006/main" noChangeAspect="1"/>
+            </wp:cNvGraphicFramePr>
+            <a:graphic xmlns:a="http://schemas.openxmlformats.org/drawingml/2006/main">
+              <a:graphicData uri="http://schemas.openxmlformats.org/drawingml/2006/picture">
+                <pic:pic xmlns:pic="http://schemas.openxmlformats.org/drawingml/2006/picture">
+                  <pic:nvPicPr>
+                    <pic:cNvPr id="0" name="Picture 6" descr="x^{k+1} = x^k - 0.5h\frac{f(x^k + h) - f(x^k - h)}{f(x^k + h) - 2f(x^k) + f(x^k - h)}"/>
+                    <pic:cNvPicPr>
+                      <a:picLocks noChangeAspect="1" noChangeArrowheads="1"/>
+                    </pic:cNvPicPr>
+                  </pic:nvPicPr>
+                  <pic:blipFill>
+                    <a:blip r:embed="rId7">
+                      <a:extLst>
+                        <a:ext uri="{28A0092B-C50C-407E-A947-70E740481C1C}">
+                          <a14:useLocalDpi xmlns:a14="http://schemas.microsoft.com/office/drawing/2010/main" val="0"/>
+                        </a:ext>
+                      </a:extLst>
+                    </a:blip>
+                    <a:srcRect/>
+                    <a:stretch>
+                      <a:fillRect/>
+                    </a:stretch>
+                  </pic:blipFill>
+                  <pic:spPr bwMode="auto">
+                    <a:xfrm>
+                      <a:off x="0" y="0"/>
+                      <a:ext cx="3048000" cy="352425"/>
+                    </a:xfrm>
+                    <a:prstGeom prst="rect">
+                      <a:avLst/>
+                    </a:prstGeom>
+                    <a:noFill/>
+                    <a:ln>
+                      <a:noFill/>
+                    </a:ln>
+                  </pic:spPr>
+                </pic:pic>
+              </a:graphicData>
+            </a:graphic>
+          </wp:inline>
+        </w:drawing>
       </w:r>
     </w:p>
     <w:p>
@@ -1692,62 +2536,6 @@
           <w:sz w:val="24"/>
           <w:szCs w:val="24"/>
         </w:rPr>
-        <w:t xml:space="preserve"> Сравнить </w:t>
-      </w:r>
-      <w:r>
-        <w:rPr>
-          <w:rFonts w:ascii="Times New Roman" w:hAnsi="Times New Roman" w:cs="Times New Roman"/>
-          <w:i/>
-          <w:sz w:val="24"/>
-          <w:szCs w:val="24"/>
-          <w:lang w:val="en-US"/>
-        </w:rPr>
-        <w:t>f</w:t>
-      </w:r>
-      <w:r>
-        <w:rPr>
-          <w:rFonts w:ascii="Times New Roman" w:hAnsi="Times New Roman" w:cs="Times New Roman"/>
-          <w:i/>
-          <w:sz w:val="24"/>
-          <w:szCs w:val="24"/>
-        </w:rPr>
-        <w:t>(</w:t>
-      </w:r>
-      <w:r>
-        <w:rPr>
-          <w:rFonts w:ascii="Times New Roman" w:hAnsi="Times New Roman" w:cs="Times New Roman"/>
-          <w:i/>
-          <w:sz w:val="24"/>
-          <w:szCs w:val="24"/>
-          <w:lang w:val="en-US"/>
-        </w:rPr>
-        <w:t>x</w:t>
-      </w:r>
-      <w:r>
-        <w:rPr>
-          <w:rFonts w:ascii="Times New Roman" w:hAnsi="Times New Roman" w:cs="Times New Roman"/>
-          <w:i/>
-          <w:sz w:val="24"/>
-          <w:szCs w:val="24"/>
-          <w:vertAlign w:val="subscript"/>
-        </w:rPr>
-        <w:t>0</w:t>
-      </w:r>
-      <w:r>
-        <w:rPr>
-          <w:rFonts w:ascii="Times New Roman" w:hAnsi="Times New Roman" w:cs="Times New Roman"/>
-          <w:i/>
-          <w:sz w:val="24"/>
-          <w:szCs w:val="24"/>
-        </w:rPr>
-        <w:t>)</w:t>
-      </w:r>
-      <w:r>
-        <w:rPr>
-          <w:rFonts w:ascii="Times New Roman" w:hAnsi="Times New Roman" w:cs="Times New Roman"/>
-          <w:sz w:val="24"/>
-          <w:szCs w:val="24"/>
-        </w:rPr>
         <w:t xml:space="preserve"> </w:t>
       </w:r>
       <w:r>
@@ -1756,565 +2544,37 @@
           <w:sz w:val="24"/>
           <w:szCs w:val="24"/>
         </w:rPr>
-        <w:t xml:space="preserve">и </w:t>
-      </w:r>
-      <w:r>
-        <w:rPr>
-          <w:rFonts w:ascii="Times New Roman" w:hAnsi="Times New Roman" w:cs="Times New Roman"/>
-          <w:i/>
-          <w:sz w:val="24"/>
-          <w:szCs w:val="24"/>
-          <w:lang w:val="en-US"/>
-        </w:rPr>
-        <w:t>f</w:t>
-      </w:r>
-      <w:r>
-        <w:rPr>
-          <w:rFonts w:ascii="Times New Roman" w:hAnsi="Times New Roman" w:cs="Times New Roman"/>
-          <w:i/>
-          <w:sz w:val="24"/>
-          <w:szCs w:val="24"/>
-        </w:rPr>
-        <w:t>(</w:t>
-      </w:r>
-      <w:r>
-        <w:rPr>
-          <w:rFonts w:ascii="Times New Roman" w:hAnsi="Times New Roman" w:cs="Times New Roman"/>
-          <w:i/>
-          <w:sz w:val="24"/>
-          <w:szCs w:val="24"/>
-          <w:lang w:val="en-US"/>
-        </w:rPr>
-        <w:t>x</w:t>
-      </w:r>
-      <w:r>
-        <w:rPr>
-          <w:rFonts w:ascii="Times New Roman" w:hAnsi="Times New Roman" w:cs="Times New Roman"/>
-          <w:i/>
-          <w:sz w:val="24"/>
-          <w:szCs w:val="24"/>
-          <w:vertAlign w:val="subscript"/>
-        </w:rPr>
-        <w:t>1</w:t>
-      </w:r>
-      <w:r>
-        <w:rPr>
-          <w:rFonts w:ascii="Times New Roman" w:hAnsi="Times New Roman" w:cs="Times New Roman"/>
-          <w:i/>
-          <w:sz w:val="24"/>
-          <w:szCs w:val="24"/>
-        </w:rPr>
-        <w:t>)</w:t>
-      </w:r>
-      <w:r>
-        <w:rPr>
-          <w:rFonts w:ascii="Times New Roman" w:hAnsi="Times New Roman" w:cs="Times New Roman"/>
-          <w:sz w:val="24"/>
-          <w:szCs w:val="24"/>
-        </w:rPr>
-        <w:t>. Если</w:t>
-      </w:r>
-      <w:r>
-        <w:rPr>
-          <w:rFonts w:ascii="Times New Roman" w:hAnsi="Times New Roman" w:cs="Times New Roman"/>
-          <w:sz w:val="24"/>
-          <w:szCs w:val="24"/>
-        </w:rPr>
-        <w:t xml:space="preserve"> </w:t>
-      </w:r>
-      <w:r>
-        <w:rPr>
-          <w:rFonts w:ascii="Times New Roman" w:hAnsi="Times New Roman" w:cs="Times New Roman"/>
-          <w:i/>
-          <w:sz w:val="24"/>
-          <w:szCs w:val="24"/>
-          <w:lang w:val="en-US"/>
-        </w:rPr>
-        <w:t>f</w:t>
-      </w:r>
-      <w:r>
-        <w:rPr>
-          <w:rFonts w:ascii="Times New Roman" w:hAnsi="Times New Roman" w:cs="Times New Roman"/>
-          <w:i/>
-          <w:sz w:val="24"/>
-          <w:szCs w:val="24"/>
-        </w:rPr>
-        <w:t>(</w:t>
-      </w:r>
-      <w:r>
-        <w:rPr>
-          <w:rFonts w:ascii="Times New Roman" w:hAnsi="Times New Roman" w:cs="Times New Roman"/>
-          <w:i/>
-          <w:sz w:val="24"/>
-          <w:szCs w:val="24"/>
-          <w:lang w:val="en-US"/>
-        </w:rPr>
-        <w:t>x</w:t>
-      </w:r>
-      <w:r>
-        <w:rPr>
-          <w:rFonts w:ascii="Times New Roman" w:hAnsi="Times New Roman" w:cs="Times New Roman"/>
-          <w:i/>
-          <w:sz w:val="24"/>
-          <w:szCs w:val="24"/>
-          <w:vertAlign w:val="subscript"/>
-        </w:rPr>
-        <w:t>0</w:t>
-      </w:r>
-      <w:proofErr w:type="gramStart"/>
-      <w:r>
-        <w:rPr>
-          <w:rFonts w:ascii="Times New Roman" w:hAnsi="Times New Roman" w:cs="Times New Roman"/>
-          <w:i/>
-          <w:sz w:val="24"/>
-          <w:szCs w:val="24"/>
-        </w:rPr>
-        <w:t>)</w:t>
-      </w:r>
-      <w:r>
-        <w:rPr>
-          <w:rFonts w:ascii="Times New Roman" w:hAnsi="Times New Roman" w:cs="Times New Roman"/>
-          <w:sz w:val="24"/>
-          <w:szCs w:val="24"/>
-        </w:rPr>
-        <w:t xml:space="preserve"> </w:t>
-      </w:r>
-      <w:r>
-        <w:rPr>
-          <w:rFonts w:ascii="Times New Roman" w:hAnsi="Times New Roman" w:cs="Times New Roman"/>
-          <w:sz w:val="24"/>
-          <w:szCs w:val="24"/>
-        </w:rPr>
-        <w:t>&gt;</w:t>
-      </w:r>
-      <w:proofErr w:type="gramEnd"/>
-      <w:r>
-        <w:rPr>
-          <w:rFonts w:ascii="Times New Roman" w:hAnsi="Times New Roman" w:cs="Times New Roman"/>
-          <w:sz w:val="24"/>
-          <w:szCs w:val="24"/>
-        </w:rPr>
-        <w:t xml:space="preserve"> </w:t>
-      </w:r>
-      <w:r>
-        <w:rPr>
-          <w:rFonts w:ascii="Times New Roman" w:hAnsi="Times New Roman" w:cs="Times New Roman"/>
-          <w:i/>
-          <w:sz w:val="24"/>
-          <w:szCs w:val="24"/>
-          <w:lang w:val="en-US"/>
-        </w:rPr>
-        <w:t>f</w:t>
-      </w:r>
-      <w:r>
-        <w:rPr>
-          <w:rFonts w:ascii="Times New Roman" w:hAnsi="Times New Roman" w:cs="Times New Roman"/>
-          <w:i/>
-          <w:sz w:val="24"/>
-          <w:szCs w:val="24"/>
-        </w:rPr>
-        <w:t>(</w:t>
-      </w:r>
-      <w:r>
-        <w:rPr>
-          <w:rFonts w:ascii="Times New Roman" w:hAnsi="Times New Roman" w:cs="Times New Roman"/>
-          <w:i/>
-          <w:sz w:val="24"/>
-          <w:szCs w:val="24"/>
-          <w:lang w:val="en-US"/>
-        </w:rPr>
-        <w:t>x</w:t>
-      </w:r>
-      <w:r>
-        <w:rPr>
-          <w:rFonts w:ascii="Times New Roman" w:hAnsi="Times New Roman" w:cs="Times New Roman"/>
-          <w:i/>
-          <w:sz w:val="24"/>
-          <w:szCs w:val="24"/>
-          <w:vertAlign w:val="subscript"/>
-        </w:rPr>
-        <w:t>1</w:t>
-      </w:r>
-      <w:r>
-        <w:rPr>
-          <w:rFonts w:ascii="Times New Roman" w:hAnsi="Times New Roman" w:cs="Times New Roman"/>
-          <w:i/>
-          <w:sz w:val="24"/>
-          <w:szCs w:val="24"/>
-        </w:rPr>
-        <w:t>)</w:t>
-      </w:r>
-      <w:r>
-        <w:rPr>
-          <w:rFonts w:ascii="Times New Roman" w:hAnsi="Times New Roman" w:cs="Times New Roman"/>
-          <w:sz w:val="24"/>
-          <w:szCs w:val="24"/>
-        </w:rPr>
-        <w:t>, то переходим к шагу 4, иначе – к шагу 5.</w:t>
-      </w:r>
-    </w:p>
-    <w:p>
-      <w:pPr>
-        <w:ind w:firstLine="360"/>
-        <w:jc w:val="both"/>
-        <w:rPr>
-          <w:rFonts w:ascii="Times New Roman" w:hAnsi="Times New Roman" w:cs="Times New Roman"/>
-          <w:sz w:val="24"/>
-          <w:szCs w:val="24"/>
-        </w:rPr>
-      </w:pPr>
-      <w:r>
-        <w:rPr>
-          <w:rFonts w:ascii="Times New Roman" w:hAnsi="Times New Roman" w:cs="Times New Roman"/>
-          <w:b/>
-          <w:sz w:val="24"/>
-          <w:szCs w:val="24"/>
-        </w:rPr>
-        <w:t>Шаг 4.</w:t>
-      </w:r>
-      <w:r>
-        <w:rPr>
-          <w:rFonts w:ascii="Times New Roman" w:hAnsi="Times New Roman" w:cs="Times New Roman"/>
-          <w:sz w:val="24"/>
-          <w:szCs w:val="24"/>
-        </w:rPr>
-        <w:t xml:space="preserve"> Положить </w:t>
-      </w:r>
-      <w:r>
-        <w:rPr>
-          <w:rFonts w:ascii="Times New Roman" w:hAnsi="Times New Roman" w:cs="Times New Roman"/>
-          <w:i/>
-          <w:sz w:val="24"/>
-          <w:szCs w:val="24"/>
-          <w:lang w:val="en-US"/>
-        </w:rPr>
-        <w:t>x</w:t>
-      </w:r>
-      <w:r>
-        <w:rPr>
-          <w:rFonts w:ascii="Times New Roman" w:hAnsi="Times New Roman" w:cs="Times New Roman"/>
-          <w:sz w:val="24"/>
-          <w:szCs w:val="24"/>
-          <w:vertAlign w:val="subscript"/>
-        </w:rPr>
-        <w:t>0</w:t>
-      </w:r>
-      <w:r>
-        <w:rPr>
-          <w:rFonts w:ascii="Times New Roman" w:hAnsi="Times New Roman" w:cs="Times New Roman"/>
-          <w:sz w:val="24"/>
-          <w:szCs w:val="24"/>
-        </w:rPr>
-        <w:t xml:space="preserve"> = </w:t>
-      </w:r>
-      <w:r>
-        <w:rPr>
-          <w:rFonts w:ascii="Times New Roman" w:hAnsi="Times New Roman" w:cs="Times New Roman"/>
-          <w:i/>
-          <w:sz w:val="24"/>
-          <w:szCs w:val="24"/>
-          <w:lang w:val="en-US"/>
-        </w:rPr>
-        <w:t>x</w:t>
-      </w:r>
-      <w:r>
-        <w:rPr>
-          <w:rFonts w:ascii="Times New Roman" w:hAnsi="Times New Roman" w:cs="Times New Roman"/>
-          <w:sz w:val="24"/>
-          <w:szCs w:val="24"/>
-          <w:vertAlign w:val="subscript"/>
-        </w:rPr>
-        <w:t>1</w:t>
-      </w:r>
-      <w:r>
-        <w:rPr>
-          <w:rFonts w:ascii="Times New Roman" w:hAnsi="Times New Roman" w:cs="Times New Roman"/>
-          <w:sz w:val="24"/>
-          <w:szCs w:val="24"/>
-        </w:rPr>
-        <w:t xml:space="preserve"> и </w:t>
-      </w:r>
-      <w:bookmarkStart w:id="0" w:name="_GoBack"/>
-      <w:bookmarkEnd w:id="0"/>
-      <w:r>
-        <w:rPr>
-          <w:rFonts w:ascii="Times New Roman" w:hAnsi="Times New Roman" w:cs="Times New Roman"/>
-          <w:i/>
-          <w:sz w:val="24"/>
-          <w:szCs w:val="24"/>
-          <w:lang w:val="en-US"/>
-        </w:rPr>
-        <w:t>f</w:t>
-      </w:r>
-      <w:r>
-        <w:rPr>
-          <w:rFonts w:ascii="Times New Roman" w:hAnsi="Times New Roman" w:cs="Times New Roman"/>
-          <w:i/>
-          <w:sz w:val="24"/>
-          <w:szCs w:val="24"/>
-        </w:rPr>
-        <w:t>(</w:t>
-      </w:r>
-      <w:r>
-        <w:rPr>
-          <w:rFonts w:ascii="Times New Roman" w:hAnsi="Times New Roman" w:cs="Times New Roman"/>
-          <w:i/>
-          <w:sz w:val="24"/>
-          <w:szCs w:val="24"/>
-          <w:lang w:val="en-US"/>
-        </w:rPr>
-        <w:t>x</w:t>
-      </w:r>
-      <w:r>
-        <w:rPr>
-          <w:rFonts w:ascii="Times New Roman" w:hAnsi="Times New Roman" w:cs="Times New Roman"/>
-          <w:i/>
-          <w:sz w:val="24"/>
-          <w:szCs w:val="24"/>
-          <w:vertAlign w:val="subscript"/>
-        </w:rPr>
-        <w:t>0</w:t>
-      </w:r>
-      <w:r>
-        <w:rPr>
-          <w:rFonts w:ascii="Times New Roman" w:hAnsi="Times New Roman" w:cs="Times New Roman"/>
-          <w:i/>
-          <w:sz w:val="24"/>
-          <w:szCs w:val="24"/>
-        </w:rPr>
-        <w:t>)</w:t>
-      </w:r>
-      <w:r>
-        <w:rPr>
-          <w:rFonts w:ascii="Times New Roman" w:hAnsi="Times New Roman" w:cs="Times New Roman"/>
-          <w:sz w:val="24"/>
-          <w:szCs w:val="24"/>
-        </w:rPr>
-        <w:t xml:space="preserve"> </w:t>
-      </w:r>
-      <w:r>
-        <w:rPr>
-          <w:rFonts w:ascii="Times New Roman" w:hAnsi="Times New Roman" w:cs="Times New Roman"/>
-          <w:sz w:val="24"/>
-          <w:szCs w:val="24"/>
-        </w:rPr>
-        <w:t>=</w:t>
-      </w:r>
-      <w:r>
-        <w:rPr>
-          <w:rFonts w:ascii="Times New Roman" w:hAnsi="Times New Roman" w:cs="Times New Roman"/>
-          <w:sz w:val="24"/>
-          <w:szCs w:val="24"/>
-        </w:rPr>
-        <w:t xml:space="preserve"> </w:t>
-      </w:r>
-      <w:r>
-        <w:rPr>
-          <w:rFonts w:ascii="Times New Roman" w:hAnsi="Times New Roman" w:cs="Times New Roman"/>
-          <w:i/>
-          <w:sz w:val="24"/>
-          <w:szCs w:val="24"/>
-          <w:lang w:val="en-US"/>
-        </w:rPr>
-        <w:t>f</w:t>
-      </w:r>
-      <w:r>
-        <w:rPr>
-          <w:rFonts w:ascii="Times New Roman" w:hAnsi="Times New Roman" w:cs="Times New Roman"/>
-          <w:i/>
-          <w:sz w:val="24"/>
-          <w:szCs w:val="24"/>
-        </w:rPr>
-        <w:t>(</w:t>
-      </w:r>
-      <w:r>
-        <w:rPr>
-          <w:rFonts w:ascii="Times New Roman" w:hAnsi="Times New Roman" w:cs="Times New Roman"/>
-          <w:i/>
-          <w:sz w:val="24"/>
-          <w:szCs w:val="24"/>
-          <w:lang w:val="en-US"/>
-        </w:rPr>
-        <w:t>x</w:t>
-      </w:r>
-      <w:r>
-        <w:rPr>
-          <w:rFonts w:ascii="Times New Roman" w:hAnsi="Times New Roman" w:cs="Times New Roman"/>
-          <w:i/>
-          <w:sz w:val="24"/>
-          <w:szCs w:val="24"/>
-          <w:vertAlign w:val="subscript"/>
-        </w:rPr>
-        <w:t>1</w:t>
-      </w:r>
-      <w:r>
-        <w:rPr>
-          <w:rFonts w:ascii="Times New Roman" w:hAnsi="Times New Roman" w:cs="Times New Roman"/>
-          <w:i/>
-          <w:sz w:val="24"/>
-          <w:szCs w:val="24"/>
-        </w:rPr>
-        <w:t>)</w:t>
-      </w:r>
-      <w:r>
-        <w:rPr>
-          <w:rFonts w:ascii="Times New Roman" w:hAnsi="Times New Roman" w:cs="Times New Roman"/>
-          <w:sz w:val="24"/>
-          <w:szCs w:val="24"/>
-        </w:rPr>
-        <w:t xml:space="preserve">, проверить условия </w:t>
-      </w:r>
-      <w:r>
-        <w:rPr>
-          <w:rFonts w:ascii="Times New Roman" w:hAnsi="Times New Roman" w:cs="Times New Roman"/>
-          <w:i/>
-          <w:sz w:val="24"/>
-          <w:szCs w:val="24"/>
-          <w:lang w:val="en-US"/>
-        </w:rPr>
-        <w:t>a</w:t>
-      </w:r>
-      <w:r>
-        <w:rPr>
-          <w:rFonts w:ascii="Times New Roman" w:hAnsi="Times New Roman" w:cs="Times New Roman"/>
-          <w:i/>
-          <w:sz w:val="24"/>
-          <w:szCs w:val="24"/>
-        </w:rPr>
-        <w:t xml:space="preserve"> </w:t>
-      </w:r>
-      <w:proofErr w:type="gramStart"/>
-      <w:r>
-        <w:rPr>
-          <w:rFonts w:ascii="Times New Roman" w:hAnsi="Times New Roman" w:cs="Times New Roman"/>
-          <w:i/>
-          <w:sz w:val="24"/>
-          <w:szCs w:val="24"/>
-        </w:rPr>
-        <w:t xml:space="preserve">&lt; </w:t>
-      </w:r>
-      <w:r>
-        <w:rPr>
-          <w:rFonts w:ascii="Times New Roman" w:hAnsi="Times New Roman" w:cs="Times New Roman"/>
-          <w:i/>
-          <w:sz w:val="24"/>
-          <w:szCs w:val="24"/>
-          <w:lang w:val="en-US"/>
-        </w:rPr>
-        <w:t>x</w:t>
-      </w:r>
-      <w:proofErr w:type="gramEnd"/>
-      <w:r>
-        <w:rPr>
-          <w:rFonts w:ascii="Times New Roman" w:hAnsi="Times New Roman" w:cs="Times New Roman"/>
-          <w:i/>
-          <w:sz w:val="24"/>
-          <w:szCs w:val="24"/>
-          <w:vertAlign w:val="subscript"/>
-        </w:rPr>
-        <w:t>0</w:t>
-      </w:r>
-      <w:r>
-        <w:rPr>
-          <w:rFonts w:ascii="Times New Roman" w:hAnsi="Times New Roman" w:cs="Times New Roman"/>
-          <w:i/>
-          <w:sz w:val="24"/>
-          <w:szCs w:val="24"/>
-        </w:rPr>
-        <w:t xml:space="preserve"> &lt; </w:t>
-      </w:r>
-      <w:r>
-        <w:rPr>
-          <w:rFonts w:ascii="Times New Roman" w:hAnsi="Times New Roman" w:cs="Times New Roman"/>
-          <w:i/>
-          <w:sz w:val="24"/>
-          <w:szCs w:val="24"/>
-          <w:lang w:val="en-US"/>
-        </w:rPr>
-        <w:t>b</w:t>
-      </w:r>
-      <w:r>
-        <w:rPr>
-          <w:rFonts w:ascii="Times New Roman" w:hAnsi="Times New Roman" w:cs="Times New Roman"/>
-          <w:sz w:val="24"/>
-          <w:szCs w:val="24"/>
-        </w:rPr>
-        <w:t>. Если они выполнены, перейти к шагу 2, иначе – к шагу 5.</w:t>
-      </w:r>
-    </w:p>
-    <w:p>
-      <w:pPr>
-        <w:ind w:firstLine="360"/>
-        <w:jc w:val="both"/>
-        <w:rPr>
-          <w:rFonts w:ascii="Times New Roman" w:hAnsi="Times New Roman" w:cs="Times New Roman"/>
-          <w:sz w:val="24"/>
-          <w:szCs w:val="24"/>
-        </w:rPr>
-      </w:pPr>
-      <w:r>
-        <w:rPr>
-          <w:rFonts w:ascii="Times New Roman" w:hAnsi="Times New Roman" w:cs="Times New Roman"/>
-          <w:b/>
-          <w:sz w:val="24"/>
-          <w:szCs w:val="24"/>
-        </w:rPr>
-        <w:t>Шаг 5.</w:t>
-      </w:r>
-      <w:r>
-        <w:rPr>
-          <w:rFonts w:ascii="Times New Roman" w:hAnsi="Times New Roman" w:cs="Times New Roman"/>
-          <w:sz w:val="24"/>
-          <w:szCs w:val="24"/>
-        </w:rPr>
-        <w:t xml:space="preserve"> Проверка на </w:t>
-      </w:r>
-      <w:r>
-        <w:rPr>
-          <w:rFonts w:ascii="Times New Roman" w:hAnsi="Times New Roman" w:cs="Times New Roman"/>
-          <w:sz w:val="24"/>
-          <w:szCs w:val="24"/>
-        </w:rPr>
-        <w:t>окончание</w:t>
-      </w:r>
-      <w:r>
-        <w:rPr>
-          <w:rFonts w:ascii="Times New Roman" w:hAnsi="Times New Roman" w:cs="Times New Roman"/>
-          <w:sz w:val="24"/>
-          <w:szCs w:val="24"/>
-        </w:rPr>
-        <w:t xml:space="preserve"> поиска. Если</w:t>
-      </w:r>
-      <w:r>
-        <w:rPr>
-          <w:rFonts w:ascii="Times New Roman" w:hAnsi="Times New Roman" w:cs="Times New Roman"/>
-          <w:sz w:val="24"/>
-          <w:szCs w:val="24"/>
-        </w:rPr>
-        <w:t xml:space="preserve"> </w:t>
-      </w:r>
-      <w:r>
-        <w:rPr>
-          <w:rFonts w:ascii="Times New Roman" w:hAnsi="Times New Roman" w:cs="Times New Roman"/>
-          <w:i/>
-          <w:sz w:val="24"/>
-          <w:szCs w:val="24"/>
-        </w:rPr>
-        <w:t>|∆|</w:t>
-      </w:r>
-      <w:r>
-        <w:rPr>
-          <w:rFonts w:ascii="Times New Roman" w:hAnsi="Times New Roman" w:cs="Times New Roman"/>
-          <w:i/>
-          <w:sz w:val="24"/>
-          <w:szCs w:val="24"/>
-        </w:rPr>
-        <w:t>≤</w:t>
-      </w:r>
-      <w:r>
-        <w:rPr>
-          <w:rFonts w:ascii="Times New Roman" w:hAnsi="Times New Roman" w:cs="Times New Roman"/>
-          <w:b/>
+        <w:t>Проверка на окончание поиска. Сравнить модуль разно</w:t>
+      </w:r>
+      <w:r>
+        <w:rPr>
+          <w:rFonts w:ascii="Times New Roman" w:hAnsi="Times New Roman" w:cs="Times New Roman"/>
+          <w:sz w:val="24"/>
+          <w:szCs w:val="24"/>
+        </w:rPr>
+        <w:softHyphen/>
+        <w:t>сти значений </w:t>
+      </w:r>
+      <w:r>
+        <w:rPr>
+          <w:rFonts w:ascii="Times New Roman" w:hAnsi="Times New Roman" w:cs="Times New Roman"/>
+          <w:i/>
+          <w:sz w:val="24"/>
+          <w:szCs w:val="24"/>
+        </w:rPr>
+        <w:t>х</w:t>
+      </w:r>
+      <w:r>
+        <w:rPr>
+          <w:rFonts w:ascii="Times New Roman" w:hAnsi="Times New Roman" w:cs="Times New Roman"/>
+          <w:sz w:val="24"/>
+          <w:szCs w:val="24"/>
+        </w:rPr>
+        <w:t xml:space="preserve"> на данной и предыдущей итерациях с </w:t>
+      </w:r>
+      <w:r>
+        <w:rPr>
+          <w:rFonts w:ascii="Times New Roman" w:hAnsi="Times New Roman" w:cs="Times New Roman"/>
           <w:bCs/>
           <w:i/>
           <w:color w:val="222222"/>
@@ -2322,7 +2582,64 @@
           <w:szCs w:val="28"/>
           <w:shd w:val="clear" w:color="auto" w:fill="FFFFFF"/>
         </w:rPr>
+        <w:t>ε</w:t>
+      </w:r>
+      <w:r>
+        <w:rPr>
+          <w:rFonts w:ascii="Times New Roman" w:hAnsi="Times New Roman" w:cs="Times New Roman"/>
+          <w:sz w:val="24"/>
+          <w:szCs w:val="24"/>
+        </w:rPr>
+        <w:t>.</w:t>
+      </w:r>
+      <w:r>
+        <w:rPr>
+          <w:rFonts w:ascii="Times New Roman" w:hAnsi="Times New Roman" w:cs="Times New Roman"/>
+          <w:sz w:val="24"/>
+          <w:szCs w:val="24"/>
+        </w:rPr>
         <w:t xml:space="preserve"> </w:t>
+      </w:r>
+      <w:r>
+        <w:rPr>
+          <w:rFonts w:ascii="Times New Roman" w:hAnsi="Times New Roman" w:cs="Times New Roman"/>
+          <w:sz w:val="24"/>
+          <w:szCs w:val="24"/>
+        </w:rPr>
+        <w:t>Если</w:t>
+      </w:r>
+      <w:r>
+        <w:rPr>
+          <w:rFonts w:ascii="Times New Roman" w:hAnsi="Times New Roman" w:cs="Times New Roman"/>
+          <w:sz w:val="24"/>
+          <w:szCs w:val="24"/>
+        </w:rPr>
+        <w:t xml:space="preserve"> |</w:t>
+      </w:r>
+      <w:r>
+        <w:rPr>
+          <w:rFonts w:ascii="Times New Roman" w:hAnsi="Times New Roman" w:cs="Times New Roman"/>
+          <w:i/>
+          <w:sz w:val="24"/>
+          <w:szCs w:val="24"/>
+        </w:rPr>
+        <w:t>∆</w:t>
+      </w:r>
+      <w:r>
+        <w:rPr>
+          <w:rFonts w:ascii="Times New Roman" w:hAnsi="Times New Roman" w:cs="Times New Roman"/>
+          <w:sz w:val="24"/>
+          <w:szCs w:val="24"/>
+        </w:rPr>
+        <w:t>|</w:t>
+      </w:r>
+      <w:r>
+        <w:rPr>
+          <w:rFonts w:ascii="Times New Roman" w:hAnsi="Times New Roman" w:cs="Times New Roman"/>
+          <w:sz w:val="24"/>
+          <w:szCs w:val="24"/>
+        </w:rPr>
+        <w:t>≤</w:t>
       </w:r>
       <w:r>
         <w:rPr>
@@ -2334,6 +2651,18 @@
           <w:szCs w:val="28"/>
           <w:shd w:val="clear" w:color="auto" w:fill="FFFFFF"/>
         </w:rPr>
+        <w:t xml:space="preserve"> </w:t>
+      </w:r>
+      <w:r>
+        <w:rPr>
+          <w:rFonts w:ascii="Times New Roman" w:hAnsi="Times New Roman" w:cs="Times New Roman"/>
+          <w:bCs/>
+          <w:i/>
+          <w:color w:val="222222"/>
+          <w:sz w:val="28"/>
+          <w:szCs w:val="28"/>
+          <w:shd w:val="clear" w:color="auto" w:fill="FFFFFF"/>
+        </w:rPr>
         <w:t>ε</w:t>
       </w:r>
       <w:r>
@@ -2342,7 +2671,39 @@
           <w:sz w:val="24"/>
           <w:szCs w:val="24"/>
         </w:rPr>
-        <w:t xml:space="preserve">, то вычисления завершить. Положить </w:t>
+        <w:t>,</w:t>
+      </w:r>
+      <w:r>
+        <w:rPr>
+          <w:rFonts w:ascii="Times New Roman" w:hAnsi="Times New Roman" w:cs="Times New Roman"/>
+          <w:sz w:val="24"/>
+          <w:szCs w:val="24"/>
+        </w:rPr>
+        <w:t xml:space="preserve"> </w:t>
+      </w:r>
+      <w:r>
+        <w:rPr>
+          <w:rFonts w:ascii="Times New Roman" w:hAnsi="Times New Roman" w:cs="Times New Roman"/>
+          <w:sz w:val="24"/>
+          <w:szCs w:val="24"/>
+        </w:rPr>
+        <w:t>то вычисления завершить.</w:t>
+      </w:r>
+      <w:r>
+        <w:rPr>
+          <w:rFonts w:ascii="Times New Roman" w:hAnsi="Times New Roman" w:cs="Times New Roman"/>
+          <w:sz w:val="24"/>
+          <w:szCs w:val="24"/>
+        </w:rPr>
+        <w:t xml:space="preserve"> </w:t>
+      </w:r>
+      <w:r>
+        <w:rPr>
+          <w:rFonts w:ascii="Times New Roman" w:hAnsi="Times New Roman" w:cs="Times New Roman"/>
+          <w:sz w:val="24"/>
+          <w:szCs w:val="24"/>
+        </w:rPr>
+        <w:t xml:space="preserve">Положить </w:t>
       </w:r>
       <w:r>
         <w:rPr>
@@ -2379,9 +2740,137 @@
           <w:i/>
           <w:sz w:val="24"/>
           <w:szCs w:val="24"/>
+        </w:rPr>
+        <w:t>,</w:t>
+      </w:r>
+      <w:r>
+        <w:rPr>
+          <w:rFonts w:ascii="Times New Roman" w:hAnsi="Times New Roman" w:cs="Times New Roman"/>
+          <w:i/>
+          <w:sz w:val="24"/>
+          <w:szCs w:val="24"/>
+        </w:rPr>
+        <w:t xml:space="preserve"> </w:t>
+      </w:r>
+      <w:r>
+        <w:rPr>
+          <w:rFonts w:ascii="Times New Roman" w:hAnsi="Times New Roman" w:cs="Times New Roman"/>
+          <w:i/>
+          <w:sz w:val="24"/>
+          <w:szCs w:val="24"/>
+          <w:lang w:val="en-US"/>
+        </w:rPr>
+        <w:t>f</w:t>
+      </w:r>
+      <w:r>
+        <w:rPr>
+          <w:rFonts w:ascii="Times New Roman" w:hAnsi="Times New Roman" w:cs="Times New Roman"/>
+          <w:i/>
+          <w:sz w:val="24"/>
+          <w:szCs w:val="24"/>
+        </w:rPr>
+        <w:t xml:space="preserve">* = </w:t>
+      </w:r>
+      <w:r>
+        <w:rPr>
+          <w:rFonts w:ascii="Times New Roman" w:hAnsi="Times New Roman" w:cs="Times New Roman"/>
+          <w:i/>
+          <w:sz w:val="24"/>
+          <w:szCs w:val="24"/>
+          <w:lang w:val="en-US"/>
+        </w:rPr>
+        <w:t>f</w:t>
+      </w:r>
+      <w:r>
+        <w:rPr>
+          <w:rFonts w:ascii="Times New Roman" w:hAnsi="Times New Roman" w:cs="Times New Roman"/>
+          <w:i/>
+          <w:sz w:val="24"/>
+          <w:szCs w:val="24"/>
+        </w:rPr>
+        <w:t>(</w:t>
+      </w:r>
+      <w:r>
+        <w:rPr>
+          <w:rFonts w:ascii="Times New Roman" w:hAnsi="Times New Roman" w:cs="Times New Roman"/>
+          <w:i/>
+          <w:sz w:val="24"/>
+          <w:szCs w:val="24"/>
+          <w:lang w:val="en-US"/>
+        </w:rPr>
+        <w:t>x</w:t>
+      </w:r>
+      <w:r>
+        <w:rPr>
+          <w:rFonts w:ascii="Times New Roman" w:hAnsi="Times New Roman" w:cs="Times New Roman"/>
+          <w:i/>
+          <w:sz w:val="24"/>
+          <w:szCs w:val="24"/>
+        </w:rPr>
+        <w:t>*)</w:t>
+      </w:r>
+      <w:r>
+        <w:rPr>
+          <w:rFonts w:ascii="Times New Roman" w:hAnsi="Times New Roman" w:cs="Times New Roman"/>
+          <w:sz w:val="24"/>
+          <w:szCs w:val="24"/>
+        </w:rPr>
+        <w:t>, иначе перейти к шагу 4.</w:t>
+      </w:r>
+    </w:p>
+    <w:p>
+      <w:pPr>
+        <w:ind w:firstLine="708"/>
+        <w:jc w:val="both"/>
+        <w:rPr>
+          <w:rFonts w:ascii="Times New Roman" w:hAnsi="Times New Roman" w:cs="Times New Roman"/>
+          <w:sz w:val="24"/>
+          <w:szCs w:val="24"/>
+        </w:rPr>
+      </w:pPr>
+      <w:r>
+        <w:rPr>
+          <w:rFonts w:ascii="Times New Roman" w:hAnsi="Times New Roman" w:cs="Times New Roman"/>
+          <w:b/>
+          <w:sz w:val="24"/>
+          <w:szCs w:val="24"/>
+        </w:rPr>
+        <w:t>Шаг 4.</w:t>
+      </w:r>
+      <w:r>
+        <w:rPr>
+          <w:rFonts w:ascii="Times New Roman" w:hAnsi="Times New Roman" w:cs="Times New Roman"/>
+          <w:sz w:val="24"/>
+          <w:szCs w:val="24"/>
+        </w:rPr>
+        <w:t xml:space="preserve"> </w:t>
+      </w:r>
+      <w:r>
+        <w:rPr>
+          <w:rFonts w:ascii="Times New Roman" w:hAnsi="Times New Roman" w:cs="Times New Roman"/>
+          <w:sz w:val="24"/>
+          <w:szCs w:val="24"/>
+        </w:rPr>
+        <w:t xml:space="preserve">Выбрать новую тройку точек </w:t>
+      </w:r>
+      <w:r>
+        <w:rPr>
+          <w:rFonts w:ascii="Times New Roman" w:hAnsi="Times New Roman" w:cs="Times New Roman"/>
+          <w:i/>
+          <w:sz w:val="24"/>
+          <w:szCs w:val="24"/>
+        </w:rPr>
+        <w:t>x</w:t>
+      </w:r>
+      <w:r>
+        <w:rPr>
+          <w:rFonts w:ascii="Times New Roman" w:hAnsi="Times New Roman" w:cs="Times New Roman"/>
+          <w:i/>
+          <w:sz w:val="24"/>
+          <w:szCs w:val="24"/>
           <w:vertAlign w:val="subscript"/>
         </w:rPr>
-        <w:t>0</w:t>
+        <w:t>1</w:t>
       </w:r>
       <w:r>
         <w:rPr>
@@ -2399,6 +2888,69 @@
           <w:sz w:val="24"/>
           <w:szCs w:val="24"/>
         </w:rPr>
+        <w:t xml:space="preserve"> x</w:t>
+      </w:r>
+      <w:r>
+        <w:rPr>
+          <w:rFonts w:ascii="Times New Roman" w:hAnsi="Times New Roman" w:cs="Times New Roman"/>
+          <w:i/>
+          <w:sz w:val="24"/>
+          <w:szCs w:val="24"/>
+          <w:vertAlign w:val="subscript"/>
+        </w:rPr>
+        <w:t>2</w:t>
+      </w:r>
+      <w:r>
+        <w:rPr>
+          <w:rFonts w:ascii="Times New Roman" w:hAnsi="Times New Roman" w:cs="Times New Roman"/>
+          <w:i/>
+          <w:sz w:val="24"/>
+          <w:szCs w:val="24"/>
+        </w:rPr>
+        <w:t xml:space="preserve">, </w:t>
+      </w:r>
+      <w:r>
+        <w:rPr>
+          <w:rFonts w:ascii="Times New Roman" w:hAnsi="Times New Roman" w:cs="Times New Roman"/>
+          <w:i/>
+          <w:sz w:val="24"/>
+          <w:szCs w:val="24"/>
+        </w:rPr>
+        <w:t>x</w:t>
+      </w:r>
+      <w:r>
+        <w:rPr>
+          <w:rFonts w:ascii="Times New Roman" w:hAnsi="Times New Roman" w:cs="Times New Roman"/>
+          <w:i/>
+          <w:sz w:val="24"/>
+          <w:szCs w:val="24"/>
+          <w:vertAlign w:val="subscript"/>
+        </w:rPr>
+        <w:t>3</w:t>
+      </w:r>
+      <w:r>
+        <w:rPr>
+          <w:rFonts w:ascii="Times New Roman" w:hAnsi="Times New Roman" w:cs="Times New Roman"/>
+          <w:sz w:val="24"/>
+          <w:szCs w:val="24"/>
+        </w:rPr>
+        <w:t xml:space="preserve"> такие, </w:t>
+      </w:r>
+      <w:r>
+        <w:rPr>
+          <w:rFonts w:ascii="Times New Roman" w:hAnsi="Times New Roman" w:cs="Times New Roman"/>
+          <w:sz w:val="24"/>
+          <w:szCs w:val="24"/>
+        </w:rPr>
+        <w:t>что</w:t>
+      </w:r>
+      <w:r>
+        <w:rPr>
+          <w:rFonts w:ascii="Times New Roman" w:hAnsi="Times New Roman" w:cs="Times New Roman"/>
+          <w:i/>
+          <w:sz w:val="24"/>
+          <w:szCs w:val="24"/>
+        </w:rPr>
         <w:t xml:space="preserve"> </w:t>
       </w:r>
       <w:r>
@@ -2407,45 +2959,6 @@
           <w:i/>
           <w:sz w:val="24"/>
           <w:szCs w:val="24"/>
-          <w:lang w:val="en-US"/>
-        </w:rPr>
-        <w:t>f</w:t>
-      </w:r>
-      <w:r>
-        <w:rPr>
-          <w:rFonts w:ascii="Times New Roman" w:hAnsi="Times New Roman" w:cs="Times New Roman"/>
-          <w:i/>
-          <w:sz w:val="24"/>
-          <w:szCs w:val="24"/>
-        </w:rPr>
-        <w:t xml:space="preserve">* = </w:t>
-      </w:r>
-      <w:r>
-        <w:rPr>
-          <w:rFonts w:ascii="Times New Roman" w:hAnsi="Times New Roman" w:cs="Times New Roman"/>
-          <w:i/>
-          <w:sz w:val="24"/>
-          <w:szCs w:val="24"/>
-          <w:lang w:val="en-US"/>
-        </w:rPr>
-        <w:t>f</w:t>
-      </w:r>
-      <w:r>
-        <w:rPr>
-          <w:rFonts w:ascii="Times New Roman" w:hAnsi="Times New Roman" w:cs="Times New Roman"/>
-          <w:i/>
-          <w:sz w:val="24"/>
-          <w:szCs w:val="24"/>
-        </w:rPr>
-        <w:t>(</w:t>
-      </w:r>
-      <w:r>
-        <w:rPr>
-          <w:rFonts w:ascii="Times New Roman" w:hAnsi="Times New Roman" w:cs="Times New Roman"/>
-          <w:i/>
-          <w:sz w:val="24"/>
-          <w:szCs w:val="24"/>
-          <w:lang w:val="en-US"/>
         </w:rPr>
         <w:t>x</w:t>
       </w:r>
@@ -2455,57 +2968,14 @@
           <w:i/>
           <w:sz w:val="24"/>
           <w:szCs w:val="24"/>
-        </w:rPr>
-        <w:t>*</w:t>
-      </w:r>
-      <w:r>
-        <w:rPr>
-          <w:rFonts w:ascii="Times New Roman" w:hAnsi="Times New Roman" w:cs="Times New Roman"/>
-          <w:i/>
-          <w:sz w:val="24"/>
-          <w:szCs w:val="24"/>
-        </w:rPr>
-        <w:t>)</w:t>
-      </w:r>
-      <w:r>
-        <w:rPr>
-          <w:rFonts w:ascii="Times New Roman" w:hAnsi="Times New Roman" w:cs="Times New Roman"/>
-          <w:sz w:val="24"/>
-          <w:szCs w:val="24"/>
-        </w:rPr>
-        <w:t>, иначе перейти к шагу 6.</w:t>
-      </w:r>
-    </w:p>
-    <w:p>
-      <w:pPr>
-        <w:ind w:firstLine="360"/>
-        <w:jc w:val="both"/>
-        <w:rPr>
-          <w:rFonts w:ascii="Times New Roman" w:hAnsi="Times New Roman" w:cs="Times New Roman"/>
-          <w:sz w:val="24"/>
-          <w:szCs w:val="24"/>
-        </w:rPr>
-      </w:pPr>
-      <w:r>
-        <w:rPr>
-          <w:rFonts w:ascii="Times New Roman" w:hAnsi="Times New Roman" w:cs="Times New Roman"/>
-          <w:b/>
-          <w:sz w:val="24"/>
-          <w:szCs w:val="24"/>
-        </w:rPr>
-        <w:t>Шаг 6.</w:t>
-      </w:r>
-      <w:r>
-        <w:rPr>
-          <w:rFonts w:ascii="Times New Roman" w:hAnsi="Times New Roman" w:cs="Times New Roman"/>
-          <w:sz w:val="24"/>
-          <w:szCs w:val="24"/>
-        </w:rPr>
-        <w:t xml:space="preserve"> Изменение направления и шага поиска. Положить</w:t>
-      </w:r>
-      <w:r>
-        <w:rPr>
-          <w:rFonts w:ascii="Times New Roman" w:hAnsi="Times New Roman" w:cs="Times New Roman"/>
+          <w:vertAlign w:val="subscript"/>
+        </w:rPr>
+        <w:t>2 =</w:t>
+      </w:r>
+      <w:r>
+        <w:rPr>
+          <w:rFonts w:ascii="Times New Roman" w:hAnsi="Times New Roman" w:cs="Times New Roman"/>
+          <w:i/>
           <w:sz w:val="24"/>
           <w:szCs w:val="24"/>
         </w:rPr>
@@ -2524,15 +2994,130 @@
       <w:r>
         <w:rPr>
           <w:rFonts w:ascii="Times New Roman" w:hAnsi="Times New Roman" w:cs="Times New Roman"/>
+          <w:i/>
           <w:sz w:val="24"/>
           <w:szCs w:val="24"/>
           <w:vertAlign w:val="subscript"/>
         </w:rPr>
-        <w:t>0</w:t>
-      </w:r>
-      <w:r>
-        <w:rPr>
-          <w:rFonts w:ascii="Times New Roman" w:hAnsi="Times New Roman" w:cs="Times New Roman"/>
+        <w:t>,</w:t>
+      </w:r>
+      <w:r>
+        <w:rPr>
+          <w:rFonts w:ascii="Times New Roman" w:hAnsi="Times New Roman" w:cs="Times New Roman"/>
+          <w:sz w:val="24"/>
+          <w:szCs w:val="24"/>
+        </w:rPr>
+        <w:t xml:space="preserve"> найденному ранее, а</w:t>
+      </w:r>
+      <w:r>
+        <w:rPr>
+          <w:rFonts w:ascii="Times New Roman" w:hAnsi="Times New Roman" w:cs="Times New Roman"/>
+          <w:i/>
+          <w:sz w:val="24"/>
+          <w:szCs w:val="24"/>
+        </w:rPr>
+        <w:t xml:space="preserve"> </w:t>
+      </w:r>
+      <w:r>
+        <w:rPr>
+          <w:rFonts w:ascii="Times New Roman" w:hAnsi="Times New Roman" w:cs="Times New Roman"/>
+          <w:i/>
+          <w:sz w:val="24"/>
+          <w:szCs w:val="24"/>
+        </w:rPr>
+        <w:t>x</w:t>
+      </w:r>
+      <w:r>
+        <w:rPr>
+          <w:rFonts w:ascii="Times New Roman" w:hAnsi="Times New Roman" w:cs="Times New Roman"/>
+          <w:i/>
+          <w:sz w:val="24"/>
+          <w:szCs w:val="24"/>
+          <w:vertAlign w:val="subscript"/>
+        </w:rPr>
+        <w:t>1 =</w:t>
+      </w:r>
+      <w:r>
+        <w:rPr>
+          <w:rFonts w:ascii="Times New Roman" w:hAnsi="Times New Roman" w:cs="Times New Roman"/>
+          <w:i/>
+          <w:sz w:val="24"/>
+          <w:szCs w:val="24"/>
+        </w:rPr>
+        <w:t xml:space="preserve"> </w:t>
+      </w:r>
+      <w:r>
+        <w:rPr>
+          <w:rFonts w:ascii="Times New Roman" w:hAnsi="Times New Roman" w:cs="Times New Roman"/>
+          <w:i/>
+          <w:sz w:val="24"/>
+          <w:szCs w:val="24"/>
+          <w:lang w:val="en-US"/>
+        </w:rPr>
+        <w:t>x</w:t>
+      </w:r>
+      <w:r>
+        <w:rPr>
+          <w:rFonts w:ascii="Times New Roman" w:hAnsi="Times New Roman" w:cs="Times New Roman"/>
+          <w:i/>
+          <w:sz w:val="24"/>
+          <w:szCs w:val="24"/>
+          <w:vertAlign w:val="subscript"/>
+        </w:rPr>
+        <w:t>2</w:t>
+      </w:r>
+      <w:r>
+        <w:rPr>
+          <w:rFonts w:ascii="Times New Roman" w:hAnsi="Times New Roman" w:cs="Times New Roman"/>
+          <w:i/>
+          <w:sz w:val="24"/>
+          <w:szCs w:val="24"/>
+        </w:rPr>
+        <w:t xml:space="preserve"> – </w:t>
+      </w:r>
+      <w:r>
+        <w:rPr>
+          <w:rFonts w:ascii="Times New Roman" w:hAnsi="Times New Roman" w:cs="Times New Roman"/>
+          <w:i/>
+          <w:sz w:val="24"/>
+          <w:szCs w:val="24"/>
+          <w:lang w:val="en-US"/>
+        </w:rPr>
+        <w:t>h</w:t>
+      </w:r>
+      <w:r>
+        <w:rPr>
+          <w:rFonts w:ascii="Times New Roman" w:hAnsi="Times New Roman" w:cs="Times New Roman"/>
+          <w:i/>
+          <w:sz w:val="24"/>
+          <w:szCs w:val="24"/>
+        </w:rPr>
+        <w:t xml:space="preserve">, </w:t>
+      </w:r>
+      <w:r>
+        <w:rPr>
+          <w:rFonts w:ascii="Times New Roman" w:hAnsi="Times New Roman" w:cs="Times New Roman"/>
+          <w:i/>
+          <w:sz w:val="24"/>
+          <w:szCs w:val="24"/>
+          <w:lang w:val="en-US"/>
+        </w:rPr>
+        <w:t>x</w:t>
+      </w:r>
+      <w:r>
+        <w:rPr>
+          <w:rFonts w:ascii="Times New Roman" w:hAnsi="Times New Roman" w:cs="Times New Roman"/>
+          <w:i/>
+          <w:sz w:val="24"/>
+          <w:szCs w:val="24"/>
+          <w:vertAlign w:val="subscript"/>
+        </w:rPr>
+        <w:t>3</w:t>
+      </w:r>
+      <w:r>
+        <w:rPr>
+          <w:rFonts w:ascii="Times New Roman" w:hAnsi="Times New Roman" w:cs="Times New Roman"/>
+          <w:i/>
           <w:sz w:val="24"/>
           <w:szCs w:val="24"/>
         </w:rPr>
@@ -2548,23 +3133,60 @@
         </w:rPr>
         <w:t>x</w:t>
       </w:r>
-      <w:proofErr w:type="gramStart"/>
-      <w:r>
-        <w:rPr>
-          <w:rFonts w:ascii="Times New Roman" w:hAnsi="Times New Roman" w:cs="Times New Roman"/>
+      <w:r>
+        <w:rPr>
+          <w:rFonts w:ascii="Times New Roman" w:hAnsi="Times New Roman" w:cs="Times New Roman"/>
+          <w:i/>
           <w:sz w:val="24"/>
           <w:szCs w:val="24"/>
           <w:vertAlign w:val="subscript"/>
         </w:rPr>
-        <w:t>1</w:t>
-      </w:r>
-      <w:r>
-        <w:rPr>
-          <w:rFonts w:ascii="Times New Roman" w:hAnsi="Times New Roman" w:cs="Times New Roman"/>
-          <w:i/>
-          <w:sz w:val="24"/>
-          <w:szCs w:val="24"/>
-          <w:vertAlign w:val="subscript"/>
+        <w:t>2</w:t>
+      </w:r>
+      <w:r>
+        <w:rPr>
+          <w:rFonts w:ascii="Times New Roman" w:hAnsi="Times New Roman" w:cs="Times New Roman"/>
+          <w:i/>
+          <w:sz w:val="24"/>
+          <w:szCs w:val="24"/>
+        </w:rPr>
+        <w:t xml:space="preserve"> + </w:t>
+      </w:r>
+      <w:r>
+        <w:rPr>
+          <w:rFonts w:ascii="Times New Roman" w:hAnsi="Times New Roman" w:cs="Times New Roman"/>
+          <w:i/>
+          <w:sz w:val="24"/>
+          <w:szCs w:val="24"/>
+          <w:lang w:val="en-US"/>
+        </w:rPr>
+        <w:t>h</w:t>
+      </w:r>
+      <w:r>
+        <w:rPr>
+          <w:rFonts w:ascii="Times New Roman" w:hAnsi="Times New Roman" w:cs="Times New Roman"/>
+          <w:i/>
+          <w:sz w:val="24"/>
+          <w:szCs w:val="24"/>
+        </w:rPr>
+        <w:t xml:space="preserve">, </w:t>
+      </w:r>
+      <w:r>
+        <w:rPr>
+          <w:rFonts w:ascii="Times New Roman" w:hAnsi="Times New Roman" w:cs="Times New Roman"/>
+          <w:i/>
+          <w:sz w:val="24"/>
+          <w:szCs w:val="24"/>
+          <w:lang w:val="en-US"/>
+        </w:rPr>
+        <w:t>h</w:t>
+      </w:r>
+      <w:r>
+        <w:rPr>
+          <w:rFonts w:ascii="Times New Roman" w:hAnsi="Times New Roman" w:cs="Times New Roman"/>
+          <w:i/>
+          <w:sz w:val="24"/>
+          <w:szCs w:val="24"/>
         </w:rPr>
         <w:t xml:space="preserve"> </w:t>
       </w:r>
@@ -2574,121 +3196,15 @@
           <w:sz w:val="24"/>
           <w:szCs w:val="24"/>
         </w:rPr>
-        <w:t>.</w:t>
-      </w:r>
-      <w:proofErr w:type="gramEnd"/>
-      <w:r>
-        <w:rPr>
-          <w:rFonts w:ascii="Times New Roman" w:hAnsi="Times New Roman" w:cs="Times New Roman"/>
-          <w:sz w:val="24"/>
-          <w:szCs w:val="24"/>
-        </w:rPr>
-        <w:t xml:space="preserve"> </w:t>
-      </w:r>
-      <w:r>
-        <w:rPr>
-          <w:rFonts w:ascii="Times New Roman" w:hAnsi="Times New Roman" w:cs="Times New Roman"/>
-          <w:i/>
-          <w:sz w:val="24"/>
-          <w:szCs w:val="24"/>
-          <w:lang w:val="en-US"/>
-        </w:rPr>
-        <w:t>x</w:t>
-      </w:r>
-      <w:r>
-        <w:rPr>
-          <w:rFonts w:ascii="Times New Roman" w:hAnsi="Times New Roman" w:cs="Times New Roman"/>
-          <w:sz w:val="24"/>
-          <w:szCs w:val="24"/>
-          <w:vertAlign w:val="subscript"/>
-        </w:rPr>
-        <w:t>0</w:t>
-      </w:r>
-      <w:r>
-        <w:rPr>
-          <w:rFonts w:ascii="Times New Roman" w:hAnsi="Times New Roman" w:cs="Times New Roman"/>
-          <w:sz w:val="24"/>
-          <w:szCs w:val="24"/>
-        </w:rPr>
-        <w:t xml:space="preserve"> = </w:t>
-      </w:r>
-      <w:r>
-        <w:rPr>
-          <w:rFonts w:ascii="Times New Roman" w:hAnsi="Times New Roman" w:cs="Times New Roman"/>
-          <w:i/>
-          <w:sz w:val="24"/>
-          <w:szCs w:val="24"/>
-          <w:lang w:val="en-US"/>
-        </w:rPr>
-        <w:t>x</w:t>
-      </w:r>
-      <w:r>
-        <w:rPr>
-          <w:rFonts w:ascii="Times New Roman" w:hAnsi="Times New Roman" w:cs="Times New Roman"/>
-          <w:sz w:val="24"/>
-          <w:szCs w:val="24"/>
-          <w:vertAlign w:val="subscript"/>
-        </w:rPr>
-        <w:t>1</w:t>
-      </w:r>
-      <w:r>
-        <w:rPr>
-          <w:rFonts w:ascii="Times New Roman" w:hAnsi="Times New Roman" w:cs="Times New Roman"/>
-          <w:sz w:val="24"/>
-          <w:szCs w:val="24"/>
-        </w:rPr>
-        <w:t xml:space="preserve"> </w:t>
-      </w:r>
-      <w:r>
-        <w:rPr>
-          <w:rFonts w:ascii="Times New Roman" w:hAnsi="Times New Roman" w:cs="Times New Roman"/>
-          <w:sz w:val="24"/>
-          <w:szCs w:val="24"/>
-        </w:rPr>
-        <w:t xml:space="preserve">, </w:t>
-      </w:r>
-      <w:r>
-        <w:rPr>
-          <w:rFonts w:ascii="Times New Roman" w:hAnsi="Times New Roman" w:cs="Times New Roman"/>
-          <w:i/>
-          <w:sz w:val="24"/>
-          <w:szCs w:val="24"/>
-        </w:rPr>
-        <w:t>∆</w:t>
-      </w:r>
-      <w:r>
-        <w:rPr>
-          <w:rFonts w:ascii="Times New Roman" w:hAnsi="Times New Roman" w:cs="Times New Roman"/>
-          <w:i/>
-          <w:sz w:val="24"/>
-          <w:szCs w:val="24"/>
-        </w:rPr>
-        <w:t xml:space="preserve"> = </w:t>
-      </w:r>
-      <w:r>
-        <w:rPr>
-          <w:rFonts w:ascii="Times New Roman" w:hAnsi="Times New Roman" w:cs="Times New Roman"/>
-          <w:sz w:val="24"/>
-          <w:szCs w:val="24"/>
-        </w:rPr>
-        <w:t>-∆/4.</w:t>
-      </w:r>
-      <w:r>
-        <w:rPr>
-          <w:rFonts w:ascii="Times New Roman" w:hAnsi="Times New Roman" w:cs="Times New Roman"/>
-          <w:i/>
-          <w:sz w:val="24"/>
-          <w:szCs w:val="24"/>
-        </w:rPr>
-        <w:t xml:space="preserve"> </w:t>
-      </w:r>
-      <w:r>
-        <w:rPr>
-          <w:rFonts w:ascii="Times New Roman" w:hAnsi="Times New Roman" w:cs="Times New Roman"/>
-          <w:sz w:val="24"/>
-          <w:szCs w:val="24"/>
-        </w:rPr>
-        <w:t>Перейти к шагу 2.</w:t>
+        <w:t xml:space="preserve">– </w:t>
+      </w:r>
+      <w:r>
+        <w:rPr>
+          <w:rFonts w:ascii="Times New Roman" w:hAnsi="Times New Roman" w:cs="Times New Roman"/>
+          <w:sz w:val="24"/>
+          <w:szCs w:val="24"/>
+        </w:rPr>
+        <w:t>малое число.</w:t>
       </w:r>
     </w:p>
     <w:p>
@@ -2823,6 +3339,7 @@
         </w:rPr>
       </w:pPr>
       <w:proofErr w:type="spellStart"/>
+      <w:proofErr w:type="gramStart"/>
       <w:r>
         <w:rPr>
           <w:rFonts w:ascii="Courier New" w:hAnsi="Courier New" w:cs="Courier New"/>
@@ -2831,6 +3348,7 @@
         <w:t>eps</w:t>
       </w:r>
       <w:proofErr w:type="spellEnd"/>
+      <w:proofErr w:type="gramEnd"/>
       <w:r>
         <w:rPr>
           <w:rFonts w:ascii="Courier New" w:hAnsi="Courier New" w:cs="Courier New"/>
@@ -2876,6 +3394,7 @@
           <w:color w:val="000000"/>
           <w:lang w:val="en-US"/>
         </w:rPr>
+        <w:lastRenderedPageBreak/>
         <w:t>b = 1;</w:t>
       </w:r>
     </w:p>
@@ -2899,6 +3418,7 @@
         <w:t>[</w:t>
       </w:r>
       <w:proofErr w:type="spellStart"/>
+      <w:proofErr w:type="gramStart"/>
       <w:r>
         <w:rPr>
           <w:rFonts w:ascii="Courier New" w:hAnsi="Courier New" w:cs="Courier New"/>
@@ -2908,6 +3428,7 @@
         <w:t>xRes</w:t>
       </w:r>
       <w:proofErr w:type="spellEnd"/>
+      <w:proofErr w:type="gramEnd"/>
       <w:r>
         <w:rPr>
           <w:rFonts w:ascii="Courier New" w:hAnsi="Courier New" w:cs="Courier New"/>
@@ -2988,7 +3509,25 @@
           <w:color w:val="000000"/>
           <w:lang w:val="en-US"/>
         </w:rPr>
-        <w:t>, eps);</w:t>
+        <w:t xml:space="preserve">, </w:t>
+      </w:r>
+      <w:proofErr w:type="spellStart"/>
+      <w:r>
+        <w:rPr>
+          <w:rFonts w:ascii="Courier New" w:hAnsi="Courier New" w:cs="Courier New"/>
+          <w:color w:val="000000"/>
+          <w:lang w:val="en-US"/>
+        </w:rPr>
+        <w:t>eps</w:t>
+      </w:r>
+      <w:proofErr w:type="spellEnd"/>
+      <w:r>
+        <w:rPr>
+          <w:rFonts w:ascii="Courier New" w:hAnsi="Courier New" w:cs="Courier New"/>
+          <w:color w:val="000000"/>
+          <w:lang w:val="en-US"/>
+        </w:rPr>
+        <w:t>);</w:t>
       </w:r>
     </w:p>
     <w:p>
@@ -3006,7 +3545,6 @@
           <w:rFonts w:ascii="Courier New" w:hAnsi="Courier New" w:cs="Courier New"/>
           <w:color w:val="228B22"/>
         </w:rPr>
-        <w:lastRenderedPageBreak/>
         <w:t>%Получение данных для построения графика целевой функции</w:t>
       </w:r>
     </w:p>
@@ -3022,6 +3560,7 @@
         </w:rPr>
       </w:pPr>
       <w:proofErr w:type="spellStart"/>
+      <w:proofErr w:type="gramStart"/>
       <w:r>
         <w:rPr>
           <w:rFonts w:ascii="Courier New" w:hAnsi="Courier New" w:cs="Courier New"/>
@@ -3031,23 +3570,6 @@
         <w:t>xArr</w:t>
       </w:r>
       <w:proofErr w:type="spellEnd"/>
-      <w:r>
-        <w:rPr>
-          <w:rFonts w:ascii="Courier New" w:hAnsi="Courier New" w:cs="Courier New"/>
-          <w:color w:val="000000"/>
-          <w:lang w:val="en-US"/>
-        </w:rPr>
-        <w:t xml:space="preserve"> = zeros(</w:t>
-      </w:r>
-      <w:proofErr w:type="gramStart"/>
-      <w:r>
-        <w:rPr>
-          <w:rFonts w:ascii="Courier New" w:hAnsi="Courier New" w:cs="Courier New"/>
-          <w:color w:val="000000"/>
-          <w:lang w:val="en-US"/>
-        </w:rPr>
-        <w:t>1,iterCount</w:t>
-      </w:r>
       <w:proofErr w:type="gramEnd"/>
       <w:r>
         <w:rPr>
@@ -3055,7 +3577,7 @@
           <w:color w:val="000000"/>
           <w:lang w:val="en-US"/>
         </w:rPr>
-        <w:t>);</w:t>
+        <w:t xml:space="preserve"> = zeros(1,iterCount);</w:t>
       </w:r>
     </w:p>
     <w:p>
@@ -3070,6 +3592,7 @@
         </w:rPr>
       </w:pPr>
       <w:proofErr w:type="spellStart"/>
+      <w:proofErr w:type="gramStart"/>
       <w:r>
         <w:rPr>
           <w:rFonts w:ascii="Courier New" w:hAnsi="Courier New" w:cs="Courier New"/>
@@ -3079,23 +3602,6 @@
         <w:t>fArr</w:t>
       </w:r>
       <w:proofErr w:type="spellEnd"/>
-      <w:r>
-        <w:rPr>
-          <w:rFonts w:ascii="Courier New" w:hAnsi="Courier New" w:cs="Courier New"/>
-          <w:color w:val="000000"/>
-          <w:lang w:val="en-US"/>
-        </w:rPr>
-        <w:t xml:space="preserve"> = zeros(</w:t>
-      </w:r>
-      <w:proofErr w:type="gramStart"/>
-      <w:r>
-        <w:rPr>
-          <w:rFonts w:ascii="Courier New" w:hAnsi="Courier New" w:cs="Courier New"/>
-          <w:color w:val="000000"/>
-          <w:lang w:val="en-US"/>
-        </w:rPr>
-        <w:t>1,iterCount</w:t>
-      </w:r>
       <w:proofErr w:type="gramEnd"/>
       <w:r>
         <w:rPr>
@@ -3103,7 +3609,7 @@
           <w:color w:val="000000"/>
           <w:lang w:val="en-US"/>
         </w:rPr>
-        <w:t>);</w:t>
+        <w:t xml:space="preserve"> = zeros(1,iterCount);</w:t>
       </w:r>
     </w:p>
     <w:p>
@@ -3137,13 +3643,23 @@
           <w:lang w:val="en-US"/>
         </w:rPr>
       </w:pPr>
-      <w:r>
-        <w:rPr>
-          <w:rFonts w:ascii="Courier New" w:hAnsi="Courier New" w:cs="Courier New"/>
-          <w:color w:val="000000"/>
-          <w:lang w:val="en-US"/>
-        </w:rPr>
-        <w:t>step = 1;</w:t>
+      <w:proofErr w:type="gramStart"/>
+      <w:r>
+        <w:rPr>
+          <w:rFonts w:ascii="Courier New" w:hAnsi="Courier New" w:cs="Courier New"/>
+          <w:color w:val="000000"/>
+          <w:lang w:val="en-US"/>
+        </w:rPr>
+        <w:t>step</w:t>
+      </w:r>
+      <w:proofErr w:type="gramEnd"/>
+      <w:r>
+        <w:rPr>
+          <w:rFonts w:ascii="Courier New" w:hAnsi="Courier New" w:cs="Courier New"/>
+          <w:color w:val="000000"/>
+          <w:lang w:val="en-US"/>
+        </w:rPr>
+        <w:t xml:space="preserve"> = 1;</w:t>
       </w:r>
     </w:p>
     <w:p>
@@ -3204,6 +3720,7 @@
         <w:t xml:space="preserve">    </w:t>
       </w:r>
       <w:proofErr w:type="spellStart"/>
+      <w:proofErr w:type="gramStart"/>
       <w:r>
         <w:rPr>
           <w:rFonts w:ascii="Courier New" w:hAnsi="Courier New" w:cs="Courier New"/>
@@ -3219,16 +3736,7 @@
           <w:color w:val="000000"/>
           <w:lang w:val="en-US"/>
         </w:rPr>
-        <w:t xml:space="preserve">(step) </w:t>
-      </w:r>
-      <w:proofErr w:type="gramStart"/>
-      <w:r>
-        <w:rPr>
-          <w:rFonts w:ascii="Courier New" w:hAnsi="Courier New" w:cs="Courier New"/>
-          <w:color w:val="000000"/>
-          <w:lang w:val="en-US"/>
-        </w:rPr>
-        <w:t>=  step</w:t>
+        <w:t>(</w:t>
       </w:r>
       <w:proofErr w:type="gramEnd"/>
       <w:r>
@@ -3237,7 +3745,7 @@
           <w:color w:val="000000"/>
           <w:lang w:val="en-US"/>
         </w:rPr>
-        <w:t>*0.01 + a;</w:t>
+        <w:t>step) =  step*0.01 + a;</w:t>
       </w:r>
     </w:p>
     <w:p>
@@ -3260,6 +3768,7 @@
         <w:t xml:space="preserve">    </w:t>
       </w:r>
       <w:proofErr w:type="spellStart"/>
+      <w:proofErr w:type="gramStart"/>
       <w:r>
         <w:rPr>
           <w:rFonts w:ascii="Courier New" w:hAnsi="Courier New" w:cs="Courier New"/>
@@ -3275,10 +3784,18 @@
           <w:color w:val="000000"/>
           <w:lang w:val="en-US"/>
         </w:rPr>
-        <w:t xml:space="preserve">(step) = </w:t>
-      </w:r>
-      <w:proofErr w:type="spellStart"/>
-      <w:proofErr w:type="gramStart"/>
+        <w:t>(</w:t>
+      </w:r>
+      <w:proofErr w:type="gramEnd"/>
+      <w:r>
+        <w:rPr>
+          <w:rFonts w:ascii="Courier New" w:hAnsi="Courier New" w:cs="Courier New"/>
+          <w:color w:val="000000"/>
+          <w:lang w:val="en-US"/>
+        </w:rPr>
+        <w:t xml:space="preserve">step) = </w:t>
+      </w:r>
+      <w:proofErr w:type="spellStart"/>
       <w:r>
         <w:rPr>
           <w:rFonts w:ascii="Courier New" w:hAnsi="Courier New" w:cs="Courier New"/>
@@ -3294,16 +3811,7 @@
           <w:color w:val="000000"/>
           <w:lang w:val="en-US"/>
         </w:rPr>
-        <w:t>(</w:t>
-      </w:r>
-      <w:proofErr w:type="gramEnd"/>
-      <w:r>
-        <w:rPr>
-          <w:rFonts w:ascii="Courier New" w:hAnsi="Courier New" w:cs="Courier New"/>
-          <w:color w:val="000000"/>
-          <w:lang w:val="en-US"/>
-        </w:rPr>
-        <w:t>step*0.01 + a);</w:t>
+        <w:t>(step*0.01 + a);</w:t>
       </w:r>
     </w:p>
     <w:p>
@@ -3325,6 +3833,7 @@
         <w:t xml:space="preserve">    </w:t>
       </w:r>
       <w:proofErr w:type="spellStart"/>
+      <w:proofErr w:type="gramStart"/>
       <w:r>
         <w:rPr>
           <w:rFonts w:ascii="Courier New" w:hAnsi="Courier New" w:cs="Courier New"/>
@@ -3333,6 +3842,7 @@
         <w:t>step</w:t>
       </w:r>
       <w:proofErr w:type="spellEnd"/>
+      <w:proofErr w:type="gramEnd"/>
       <w:r>
         <w:rPr>
           <w:rFonts w:ascii="Courier New" w:hAnsi="Courier New" w:cs="Courier New"/>
@@ -3368,6 +3878,7 @@
         </w:rPr>
       </w:pPr>
       <w:proofErr w:type="spellStart"/>
+      <w:proofErr w:type="gramStart"/>
       <w:r>
         <w:rPr>
           <w:rFonts w:ascii="Courier New" w:hAnsi="Courier New" w:cs="Courier New"/>
@@ -3376,6 +3887,7 @@
         <w:t>end</w:t>
       </w:r>
       <w:proofErr w:type="spellEnd"/>
+      <w:proofErr w:type="gramEnd"/>
     </w:p>
     <w:p>
       <w:pPr>
@@ -3440,7 +3952,7 @@
           <w:color w:val="000000"/>
           <w:lang w:val="en-US"/>
         </w:rPr>
-        <w:t xml:space="preserve"> = zeros(</w:t>
+        <w:t xml:space="preserve"> = </w:t>
       </w:r>
       <w:proofErr w:type="gramStart"/>
       <w:r>
@@ -3449,7 +3961,7 @@
           <w:color w:val="000000"/>
           <w:lang w:val="en-US"/>
         </w:rPr>
-        <w:t>1,iterCount</w:t>
+        <w:t>zeros(</w:t>
       </w:r>
       <w:proofErr w:type="gramEnd"/>
       <w:r>
@@ -3458,7 +3970,7 @@
           <w:color w:val="000000"/>
           <w:lang w:val="en-US"/>
         </w:rPr>
-        <w:t>);</w:t>
+        <w:t>1,iterCount);</w:t>
       </w:r>
     </w:p>
     <w:p>
@@ -3488,7 +4000,7 @@
           <w:color w:val="000000"/>
           <w:lang w:val="en-US"/>
         </w:rPr>
-        <w:t xml:space="preserve"> = zeros(</w:t>
+        <w:t xml:space="preserve"> = </w:t>
       </w:r>
       <w:proofErr w:type="gramStart"/>
       <w:r>
@@ -3497,7 +4009,7 @@
           <w:color w:val="000000"/>
           <w:lang w:val="en-US"/>
         </w:rPr>
-        <w:t>1,iterCount</w:t>
+        <w:t>zeros(</w:t>
       </w:r>
       <w:proofErr w:type="gramEnd"/>
       <w:r>
@@ -3506,7 +4018,7 @@
           <w:color w:val="000000"/>
           <w:lang w:val="en-US"/>
         </w:rPr>
-        <w:t>);</w:t>
+        <w:t>1,iterCount);</w:t>
       </w:r>
     </w:p>
     <w:p>
@@ -3540,13 +4052,23 @@
           <w:lang w:val="en-US"/>
         </w:rPr>
       </w:pPr>
-      <w:r>
-        <w:rPr>
-          <w:rFonts w:ascii="Courier New" w:hAnsi="Courier New" w:cs="Courier New"/>
-          <w:color w:val="000000"/>
-          <w:lang w:val="en-US"/>
-        </w:rPr>
-        <w:t>step = 1;</w:t>
+      <w:proofErr w:type="gramStart"/>
+      <w:r>
+        <w:rPr>
+          <w:rFonts w:ascii="Courier New" w:hAnsi="Courier New" w:cs="Courier New"/>
+          <w:color w:val="000000"/>
+          <w:lang w:val="en-US"/>
+        </w:rPr>
+        <w:t>step</w:t>
+      </w:r>
+      <w:proofErr w:type="gramEnd"/>
+      <w:r>
+        <w:rPr>
+          <w:rFonts w:ascii="Courier New" w:hAnsi="Courier New" w:cs="Courier New"/>
+          <w:color w:val="000000"/>
+          <w:lang w:val="en-US"/>
+        </w:rPr>
+        <w:t xml:space="preserve"> = 1;</w:t>
       </w:r>
     </w:p>
     <w:p>
@@ -3560,6 +4082,7 @@
           <w:lang w:val="en-US"/>
         </w:rPr>
       </w:pPr>
+      <w:proofErr w:type="gramStart"/>
       <w:r>
         <w:rPr>
           <w:rFonts w:ascii="Courier New" w:hAnsi="Courier New" w:cs="Courier New"/>
@@ -3568,6 +4091,7 @@
         </w:rPr>
         <w:t>for</w:t>
       </w:r>
+      <w:proofErr w:type="gramEnd"/>
       <w:r>
         <w:rPr>
           <w:rFonts w:ascii="Courier New" w:hAnsi="Courier New" w:cs="Courier New"/>
@@ -3592,25 +4116,7 @@
           <w:color w:val="000000"/>
           <w:lang w:val="en-US"/>
         </w:rPr>
-        <w:t>=</w:t>
-      </w:r>
-      <w:proofErr w:type="gramStart"/>
-      <w:r>
-        <w:rPr>
-          <w:rFonts w:ascii="Courier New" w:hAnsi="Courier New" w:cs="Courier New"/>
-          <w:color w:val="000000"/>
-          <w:lang w:val="en-US"/>
-        </w:rPr>
-        <w:t>1:MaxIterationCount</w:t>
-      </w:r>
-      <w:proofErr w:type="gramEnd"/>
-      <w:r>
-        <w:rPr>
-          <w:rFonts w:ascii="Courier New" w:hAnsi="Courier New" w:cs="Courier New"/>
-          <w:color w:val="000000"/>
-          <w:lang w:val="en-US"/>
-        </w:rPr>
-        <w:t>()</w:t>
+        <w:t>=1:MaxIterationCount()</w:t>
       </w:r>
     </w:p>
     <w:p>
@@ -3632,6 +4138,7 @@
         </w:rPr>
         <w:t xml:space="preserve">    </w:t>
       </w:r>
+      <w:proofErr w:type="gramStart"/>
       <w:r>
         <w:rPr>
           <w:rFonts w:ascii="Courier New" w:hAnsi="Courier New" w:cs="Courier New"/>
@@ -3646,7 +4153,16 @@
           <w:color w:val="000000"/>
           <w:lang w:val="en-US"/>
         </w:rPr>
-        <w:t>(xi(</w:t>
+        <w:t>(</w:t>
+      </w:r>
+      <w:proofErr w:type="gramEnd"/>
+      <w:r>
+        <w:rPr>
+          <w:rFonts w:ascii="Courier New" w:hAnsi="Courier New" w:cs="Courier New"/>
+          <w:color w:val="000000"/>
+          <w:lang w:val="en-US"/>
+        </w:rPr>
+        <w:t>xi(</w:t>
       </w:r>
       <w:proofErr w:type="spellStart"/>
       <w:r>
@@ -3693,16 +4209,34 @@
           <w:color w:val="000000"/>
           <w:lang w:val="en-US"/>
         </w:rPr>
-        <w:t>xI_Arr</w:t>
-      </w:r>
-      <w:proofErr w:type="spellEnd"/>
-      <w:r>
-        <w:rPr>
-          <w:rFonts w:ascii="Courier New" w:hAnsi="Courier New" w:cs="Courier New"/>
-          <w:color w:val="000000"/>
-          <w:lang w:val="en-US"/>
-        </w:rPr>
-        <w:t>(step) = xi(</w:t>
+        <w:t>xI_</w:t>
+      </w:r>
+      <w:proofErr w:type="gramStart"/>
+      <w:r>
+        <w:rPr>
+          <w:rFonts w:ascii="Courier New" w:hAnsi="Courier New" w:cs="Courier New"/>
+          <w:color w:val="000000"/>
+          <w:lang w:val="en-US"/>
+        </w:rPr>
+        <w:t>Arr</w:t>
+      </w:r>
+      <w:proofErr w:type="spellEnd"/>
+      <w:r>
+        <w:rPr>
+          <w:rFonts w:ascii="Courier New" w:hAnsi="Courier New" w:cs="Courier New"/>
+          <w:color w:val="000000"/>
+          <w:lang w:val="en-US"/>
+        </w:rPr>
+        <w:t>(</w:t>
+      </w:r>
+      <w:proofErr w:type="gramEnd"/>
+      <w:r>
+        <w:rPr>
+          <w:rFonts w:ascii="Courier New" w:hAnsi="Courier New" w:cs="Courier New"/>
+          <w:color w:val="000000"/>
+          <w:lang w:val="en-US"/>
+        </w:rPr>
+        <w:t>step) = xi(</w:t>
       </w:r>
       <w:proofErr w:type="spellStart"/>
       <w:r>
@@ -3749,16 +4283,34 @@
           <w:color w:val="000000"/>
           <w:lang w:val="en-US"/>
         </w:rPr>
-        <w:t>fI_Arr</w:t>
-      </w:r>
-      <w:proofErr w:type="spellEnd"/>
-      <w:r>
-        <w:rPr>
-          <w:rFonts w:ascii="Courier New" w:hAnsi="Courier New" w:cs="Courier New"/>
-          <w:color w:val="000000"/>
-          <w:lang w:val="en-US"/>
-        </w:rPr>
-        <w:t>(step) = fi(</w:t>
+        <w:t>fI_</w:t>
+      </w:r>
+      <w:proofErr w:type="gramStart"/>
+      <w:r>
+        <w:rPr>
+          <w:rFonts w:ascii="Courier New" w:hAnsi="Courier New" w:cs="Courier New"/>
+          <w:color w:val="000000"/>
+          <w:lang w:val="en-US"/>
+        </w:rPr>
+        <w:t>Arr</w:t>
+      </w:r>
+      <w:proofErr w:type="spellEnd"/>
+      <w:r>
+        <w:rPr>
+          <w:rFonts w:ascii="Courier New" w:hAnsi="Courier New" w:cs="Courier New"/>
+          <w:color w:val="000000"/>
+          <w:lang w:val="en-US"/>
+        </w:rPr>
+        <w:t>(</w:t>
+      </w:r>
+      <w:proofErr w:type="gramEnd"/>
+      <w:r>
+        <w:rPr>
+          <w:rFonts w:ascii="Courier New" w:hAnsi="Courier New" w:cs="Courier New"/>
+          <w:color w:val="000000"/>
+          <w:lang w:val="en-US"/>
+        </w:rPr>
+        <w:t>step) = fi(</w:t>
       </w:r>
       <w:proofErr w:type="spellStart"/>
       <w:r>
@@ -3796,7 +4348,25 @@
           <w:color w:val="000000"/>
           <w:lang w:val="en-US"/>
         </w:rPr>
-        <w:t xml:space="preserve">        step = step + 1;</w:t>
+        <w:t xml:space="preserve">        </w:t>
+      </w:r>
+      <w:proofErr w:type="gramStart"/>
+      <w:r>
+        <w:rPr>
+          <w:rFonts w:ascii="Courier New" w:hAnsi="Courier New" w:cs="Courier New"/>
+          <w:color w:val="000000"/>
+          <w:lang w:val="en-US"/>
+        </w:rPr>
+        <w:t>step</w:t>
+      </w:r>
+      <w:proofErr w:type="gramEnd"/>
+      <w:r>
+        <w:rPr>
+          <w:rFonts w:ascii="Courier New" w:hAnsi="Courier New" w:cs="Courier New"/>
+          <w:color w:val="000000"/>
+          <w:lang w:val="en-US"/>
+        </w:rPr>
+        <w:t xml:space="preserve"> = step + 1;</w:t>
       </w:r>
     </w:p>
     <w:p>
@@ -3818,6 +4388,7 @@
         </w:rPr>
         <w:t xml:space="preserve">    </w:t>
       </w:r>
+      <w:proofErr w:type="gramStart"/>
       <w:r>
         <w:rPr>
           <w:rFonts w:ascii="Courier New" w:hAnsi="Courier New" w:cs="Courier New"/>
@@ -3826,6 +4397,7 @@
         </w:rPr>
         <w:t>end</w:t>
       </w:r>
+      <w:proofErr w:type="gramEnd"/>
     </w:p>
     <w:p>
       <w:pPr>
@@ -3838,6 +4410,7 @@
           <w:lang w:val="en-US"/>
         </w:rPr>
       </w:pPr>
+      <w:proofErr w:type="gramStart"/>
       <w:r>
         <w:rPr>
           <w:rFonts w:ascii="Courier New" w:hAnsi="Courier New" w:cs="Courier New"/>
@@ -3846,6 +4419,7 @@
         </w:rPr>
         <w:t>end</w:t>
       </w:r>
+      <w:proofErr w:type="gramEnd"/>
     </w:p>
     <w:p>
       <w:pPr>
@@ -3875,6 +4449,7 @@
         <w:spacing w:after="0" w:line="240" w:lineRule="auto"/>
         <w:rPr>
           <w:rFonts w:ascii="Courier New" w:hAnsi="Courier New" w:cs="Courier New"/>
+          <w:lang w:val="en-US"/>
         </w:rPr>
       </w:pPr>
       <w:proofErr w:type="spellStart"/>
@@ -3892,6 +4467,7 @@
         <w:rPr>
           <w:rFonts w:ascii="Courier New" w:hAnsi="Courier New" w:cs="Courier New"/>
           <w:color w:val="000000"/>
+          <w:lang w:val="en-US"/>
         </w:rPr>
         <w:t>(</w:t>
       </w:r>
@@ -3900,6 +4476,7 @@
         <w:rPr>
           <w:rFonts w:ascii="Courier New" w:hAnsi="Courier New" w:cs="Courier New"/>
           <w:color w:val="A020F0"/>
+          <w:lang w:val="en-US"/>
         </w:rPr>
         <w:t>'</w:t>
       </w:r>
@@ -3914,6 +4491,7 @@
         <w:rPr>
           <w:rFonts w:ascii="Courier New" w:hAnsi="Courier New" w:cs="Courier New"/>
           <w:color w:val="A020F0"/>
+          <w:lang w:val="en-US"/>
         </w:rPr>
         <w:t xml:space="preserve"> </w:t>
       </w:r>
@@ -3928,6 +4506,7 @@
         <w:rPr>
           <w:rFonts w:ascii="Courier New" w:hAnsi="Courier New" w:cs="Courier New"/>
           <w:color w:val="A020F0"/>
+          <w:lang w:val="en-US"/>
         </w:rPr>
         <w:t xml:space="preserve"> </w:t>
       </w:r>
@@ -3942,6 +4521,7 @@
         <w:rPr>
           <w:rFonts w:ascii="Courier New" w:hAnsi="Courier New" w:cs="Courier New"/>
           <w:color w:val="A020F0"/>
+          <w:lang w:val="en-US"/>
         </w:rPr>
         <w:t xml:space="preserve"> </w:t>
       </w:r>
@@ -3956,6 +4536,7 @@
         <w:rPr>
           <w:rFonts w:ascii="Courier New" w:hAnsi="Courier New" w:cs="Courier New"/>
           <w:color w:val="A020F0"/>
+          <w:lang w:val="en-US"/>
         </w:rPr>
         <w:t>: %1.</w:t>
       </w:r>
@@ -3971,6 +4552,7 @@
         <w:rPr>
           <w:rFonts w:ascii="Courier New" w:hAnsi="Courier New" w:cs="Courier New"/>
           <w:color w:val="A020F0"/>
+          <w:lang w:val="en-US"/>
         </w:rPr>
         <w:t>.\</w:t>
       </w:r>
@@ -3986,6 +4568,7 @@
         <w:rPr>
           <w:rFonts w:ascii="Courier New" w:hAnsi="Courier New" w:cs="Courier New"/>
           <w:color w:val="A020F0"/>
+          <w:lang w:val="en-US"/>
         </w:rPr>
         <w:t>'</w:t>
       </w:r>
@@ -3993,6 +4576,7 @@
         <w:rPr>
           <w:rFonts w:ascii="Courier New" w:hAnsi="Courier New" w:cs="Courier New"/>
           <w:color w:val="000000"/>
+          <w:lang w:val="en-US"/>
         </w:rPr>
         <w:t>,</w:t>
       </w:r>
@@ -4010,6 +4594,7 @@
         <w:rPr>
           <w:rFonts w:ascii="Courier New" w:hAnsi="Courier New" w:cs="Courier New"/>
           <w:color w:val="000000"/>
+          <w:lang w:val="en-US"/>
         </w:rPr>
         <w:t>);</w:t>
       </w:r>
@@ -4092,6 +4677,7 @@
         </w:rPr>
       </w:pPr>
       <w:proofErr w:type="spellStart"/>
+      <w:proofErr w:type="gramStart"/>
       <w:r>
         <w:rPr>
           <w:rFonts w:ascii="Courier New" w:hAnsi="Courier New" w:cs="Courier New"/>
@@ -4109,22 +4695,14 @@
         </w:rPr>
         <w:t>(</w:t>
       </w:r>
+      <w:proofErr w:type="gramEnd"/>
       <w:r>
         <w:rPr>
           <w:rFonts w:ascii="Courier New" w:hAnsi="Courier New" w:cs="Courier New"/>
           <w:color w:val="A020F0"/>
           <w:lang w:val="en-US"/>
         </w:rPr>
-        <w:t>'f(x*) = %1.10f.\n</w:t>
-      </w:r>
-      <w:proofErr w:type="gramStart"/>
-      <w:r>
-        <w:rPr>
-          <w:rFonts w:ascii="Courier New" w:hAnsi="Courier New" w:cs="Courier New"/>
-          <w:color w:val="A020F0"/>
-          <w:lang w:val="en-US"/>
-        </w:rPr>
-        <w:t>'</w:t>
+        <w:t>'f(x*) = %1.10f.\n'</w:t>
       </w:r>
       <w:r>
         <w:rPr>
@@ -4144,7 +4722,6 @@
         <w:t>fRes</w:t>
       </w:r>
       <w:proofErr w:type="spellEnd"/>
-      <w:proofErr w:type="gramEnd"/>
       <w:r>
         <w:rPr>
           <w:rFonts w:ascii="Courier New" w:hAnsi="Courier New" w:cs="Courier New"/>
@@ -4329,13 +4906,23 @@
           <w:lang w:val="en-US"/>
         </w:rPr>
       </w:pPr>
-      <w:r>
-        <w:rPr>
-          <w:rFonts w:ascii="Courier New" w:hAnsi="Courier New" w:cs="Courier New"/>
-          <w:color w:val="000000"/>
-          <w:lang w:val="en-US"/>
-        </w:rPr>
-        <w:t xml:space="preserve">grid </w:t>
+      <w:proofErr w:type="gramStart"/>
+      <w:r>
+        <w:rPr>
+          <w:rFonts w:ascii="Courier New" w:hAnsi="Courier New" w:cs="Courier New"/>
+          <w:color w:val="000000"/>
+          <w:lang w:val="en-US"/>
+        </w:rPr>
+        <w:t>grid</w:t>
+      </w:r>
+      <w:proofErr w:type="gramEnd"/>
+      <w:r>
+        <w:rPr>
+          <w:rFonts w:ascii="Courier New" w:hAnsi="Courier New" w:cs="Courier New"/>
+          <w:color w:val="000000"/>
+          <w:lang w:val="en-US"/>
+        </w:rPr>
+        <w:t xml:space="preserve"> </w:t>
       </w:r>
       <w:r>
         <w:rPr>
@@ -4362,6 +4949,7 @@
         <w:spacing w:after="0" w:line="240" w:lineRule="auto"/>
         <w:rPr>
           <w:rFonts w:ascii="Courier New" w:hAnsi="Courier New" w:cs="Courier New"/>
+          <w:lang w:val="en-US"/>
         </w:rPr>
       </w:pPr>
       <w:proofErr w:type="gramStart"/>
@@ -4377,6 +4965,7 @@
         <w:rPr>
           <w:rFonts w:ascii="Courier New" w:hAnsi="Courier New" w:cs="Courier New"/>
           <w:color w:val="000000"/>
+          <w:lang w:val="en-US"/>
         </w:rPr>
         <w:t>(</w:t>
       </w:r>
@@ -4385,6 +4974,7 @@
         <w:rPr>
           <w:rFonts w:ascii="Courier New" w:hAnsi="Courier New" w:cs="Courier New"/>
           <w:color w:val="A020F0"/>
+          <w:lang w:val="en-US"/>
         </w:rPr>
         <w:t>'</w:t>
       </w:r>
@@ -4399,6 +4989,7 @@
         <w:rPr>
           <w:rFonts w:ascii="Courier New" w:hAnsi="Courier New" w:cs="Courier New"/>
           <w:color w:val="A020F0"/>
+          <w:lang w:val="en-US"/>
         </w:rPr>
         <w:t xml:space="preserve"> </w:t>
       </w:r>
@@ -4413,6 +5004,7 @@
         <w:rPr>
           <w:rFonts w:ascii="Courier New" w:hAnsi="Courier New" w:cs="Courier New"/>
           <w:color w:val="A020F0"/>
+          <w:lang w:val="en-US"/>
         </w:rPr>
         <w:t xml:space="preserve"> </w:t>
       </w:r>
@@ -4427,6 +5019,7 @@
         <w:rPr>
           <w:rFonts w:ascii="Courier New" w:hAnsi="Courier New" w:cs="Courier New"/>
           <w:color w:val="A020F0"/>
+          <w:lang w:val="en-US"/>
         </w:rPr>
         <w:t xml:space="preserve"> </w:t>
       </w:r>
@@ -4442,6 +5035,7 @@
         <w:rPr>
           <w:rFonts w:ascii="Courier New" w:hAnsi="Courier New" w:cs="Courier New"/>
           <w:color w:val="A020F0"/>
+          <w:lang w:val="en-US"/>
         </w:rPr>
         <w:t>(</w:t>
       </w:r>
@@ -4457,6 +5051,7 @@
         <w:rPr>
           <w:rFonts w:ascii="Courier New" w:hAnsi="Courier New" w:cs="Courier New"/>
           <w:color w:val="A020F0"/>
+          <w:lang w:val="en-US"/>
         </w:rPr>
         <w:t>)'</w:t>
       </w:r>
@@ -4464,6 +5059,7 @@
         <w:rPr>
           <w:rFonts w:ascii="Courier New" w:hAnsi="Courier New" w:cs="Courier New"/>
           <w:color w:val="000000"/>
+          <w:lang w:val="en-US"/>
         </w:rPr>
         <w:t>);</w:t>
       </w:r>
@@ -4480,6 +5076,7 @@
         </w:rPr>
       </w:pPr>
       <w:proofErr w:type="spellStart"/>
+      <w:proofErr w:type="gramStart"/>
       <w:r>
         <w:rPr>
           <w:rFonts w:ascii="Courier New" w:hAnsi="Courier New" w:cs="Courier New"/>
@@ -4497,6 +5094,7 @@
         </w:rPr>
         <w:t>(</w:t>
       </w:r>
+      <w:proofErr w:type="gramEnd"/>
       <w:r>
         <w:rPr>
           <w:rFonts w:ascii="Courier New" w:hAnsi="Courier New" w:cs="Courier New"/>
@@ -4640,6 +5238,7 @@
           <w:lang w:val="en-US"/>
         </w:rPr>
       </w:pPr>
+      <w:proofErr w:type="gramStart"/>
       <w:r>
         <w:rPr>
           <w:rFonts w:ascii="Courier New" w:hAnsi="Courier New" w:cs="Courier New"/>
@@ -4648,6 +5247,7 @@
         </w:rPr>
         <w:t>function</w:t>
       </w:r>
+      <w:proofErr w:type="gramEnd"/>
       <w:r>
         <w:rPr>
           <w:rFonts w:ascii="Courier New" w:hAnsi="Courier New" w:cs="Courier New"/>
@@ -4692,7 +5292,7 @@
           <w:color w:val="000000"/>
           <w:lang w:val="en-US"/>
         </w:rPr>
-        <w:t>X = cosh((3*(x^</w:t>
+        <w:t xml:space="preserve">X = </w:t>
       </w:r>
       <w:proofErr w:type="gramStart"/>
       <w:r>
@@ -4701,7 +5301,7 @@
           <w:color w:val="000000"/>
           <w:lang w:val="en-US"/>
         </w:rPr>
-        <w:t>3)+</w:t>
+        <w:t>cosh(</w:t>
       </w:r>
       <w:proofErr w:type="gramEnd"/>
       <w:r>
@@ -4710,7 +5310,7 @@
           <w:color w:val="000000"/>
           <w:lang w:val="en-US"/>
         </w:rPr>
-        <w:t>2*(x^2)-4*x+5)/3)+tanh((x^3-3*sqrt(2)*x-2)/(2*x+sqrt(2)))-2.5;</w:t>
+        <w:t>(3*(x^3)+2*(x^2)-4*x+5)/3)+tanh((x^3-3*sqrt(2)*x-2)/(2*x+sqrt(2)))-2.5;</w:t>
       </w:r>
     </w:p>
     <w:p>
@@ -4721,17 +5321,17 @@
         <w:spacing w:after="0" w:line="240" w:lineRule="auto"/>
         <w:rPr>
           <w:rFonts w:ascii="Courier New" w:hAnsi="Courier New" w:cs="Courier New"/>
-        </w:rPr>
-      </w:pPr>
-      <w:proofErr w:type="spellStart"/>
+          <w:lang w:val="en-US"/>
+        </w:rPr>
+      </w:pPr>
       <w:r>
         <w:rPr>
           <w:rFonts w:ascii="Courier New" w:hAnsi="Courier New" w:cs="Courier New"/>
           <w:color w:val="0000FF"/>
+          <w:lang w:val="en-US"/>
         </w:rPr>
         <w:t>end</w:t>
       </w:r>
-      <w:proofErr w:type="spellEnd"/>
     </w:p>
     <w:p>
       <w:pPr>
@@ -4741,12 +5341,14 @@
         <w:spacing w:after="0" w:line="240" w:lineRule="auto"/>
         <w:rPr>
           <w:rFonts w:ascii="Courier New" w:hAnsi="Courier New" w:cs="Courier New"/>
+          <w:lang w:val="en-US"/>
         </w:rPr>
       </w:pPr>
       <w:r>
         <w:rPr>
           <w:rFonts w:ascii="Courier New" w:hAnsi="Courier New" w:cs="Courier New"/>
           <w:color w:val="0000FF"/>
+          <w:lang w:val="en-US"/>
         </w:rPr>
         <w:t xml:space="preserve"> </w:t>
       </w:r>
@@ -4762,6 +5364,7 @@
           <w:lang w:val="en-US"/>
         </w:rPr>
       </w:pPr>
+      <w:proofErr w:type="gramStart"/>
       <w:r>
         <w:rPr>
           <w:rFonts w:ascii="Courier New" w:hAnsi="Courier New" w:cs="Courier New"/>
@@ -4777,6 +5380,7 @@
         </w:rPr>
         <w:t>Метод</w:t>
       </w:r>
+      <w:proofErr w:type="gramEnd"/>
       <w:r>
         <w:rPr>
           <w:rFonts w:ascii="Courier New" w:hAnsi="Courier New" w:cs="Courier New"/>
@@ -4804,6 +5408,7 @@
           <w:lang w:val="en-US"/>
         </w:rPr>
       </w:pPr>
+      <w:proofErr w:type="gramStart"/>
       <w:r>
         <w:rPr>
           <w:rFonts w:ascii="Courier New" w:hAnsi="Courier New" w:cs="Courier New"/>
@@ -4812,6 +5417,7 @@
         </w:rPr>
         <w:t>function</w:t>
       </w:r>
+      <w:proofErr w:type="gramEnd"/>
       <w:r>
         <w:rPr>
           <w:rFonts w:ascii="Courier New" w:hAnsi="Courier New" w:cs="Courier New"/>
@@ -4857,7 +5463,6 @@
         <w:t xml:space="preserve">, </w:t>
       </w:r>
       <w:proofErr w:type="spellStart"/>
-      <w:proofErr w:type="gramStart"/>
       <w:r>
         <w:rPr>
           <w:rFonts w:ascii="Courier New" w:hAnsi="Courier New" w:cs="Courier New"/>
@@ -4867,7 +5472,6 @@
         <w:t>xI,fI</w:t>
       </w:r>
       <w:proofErr w:type="spellEnd"/>
-      <w:proofErr w:type="gramEnd"/>
       <w:r>
         <w:rPr>
           <w:rFonts w:ascii="Courier New" w:hAnsi="Courier New" w:cs="Courier New"/>
@@ -4910,7 +5514,25 @@
           <w:color w:val="000000"/>
           <w:lang w:val="en-US"/>
         </w:rPr>
-        <w:t>(a, b, eps)</w:t>
+        <w:t xml:space="preserve">(a, b, </w:t>
+      </w:r>
+      <w:proofErr w:type="spellStart"/>
+      <w:r>
+        <w:rPr>
+          <w:rFonts w:ascii="Courier New" w:hAnsi="Courier New" w:cs="Courier New"/>
+          <w:color w:val="000000"/>
+          <w:lang w:val="en-US"/>
+        </w:rPr>
+        <w:t>eps</w:t>
+      </w:r>
+      <w:proofErr w:type="spellEnd"/>
+      <w:r>
+        <w:rPr>
+          <w:rFonts w:ascii="Courier New" w:hAnsi="Courier New" w:cs="Courier New"/>
+          <w:color w:val="000000"/>
+          <w:lang w:val="en-US"/>
+        </w:rPr>
+        <w:t>)</w:t>
       </w:r>
     </w:p>
     <w:p>
@@ -5160,14 +5782,6 @@
           <w:lang w:val="en-US"/>
         </w:rPr>
       </w:pPr>
-      <w:r>
-        <w:rPr>
-          <w:rFonts w:ascii="Courier New" w:hAnsi="Courier New" w:cs="Courier New"/>
-          <w:color w:val="000000"/>
-          <w:lang w:val="en-US"/>
-        </w:rPr>
-        <w:t>xi = zeros(</w:t>
-      </w:r>
       <w:proofErr w:type="gramStart"/>
       <w:r>
         <w:rPr>
@@ -5175,7 +5789,7 @@
           <w:color w:val="000000"/>
           <w:lang w:val="en-US"/>
         </w:rPr>
-        <w:t>1,MaxIterationCount</w:t>
+        <w:t>xi</w:t>
       </w:r>
       <w:proofErr w:type="gramEnd"/>
       <w:r>
@@ -5184,7 +5798,7 @@
           <w:color w:val="000000"/>
           <w:lang w:val="en-US"/>
         </w:rPr>
-        <w:t>());</w:t>
+        <w:t xml:space="preserve"> = zeros(1,MaxIterationCount());</w:t>
       </w:r>
     </w:p>
     <w:p>
@@ -5198,14 +5812,6 @@
           <w:lang w:val="en-US"/>
         </w:rPr>
       </w:pPr>
-      <w:r>
-        <w:rPr>
-          <w:rFonts w:ascii="Courier New" w:hAnsi="Courier New" w:cs="Courier New"/>
-          <w:color w:val="000000"/>
-          <w:lang w:val="en-US"/>
-        </w:rPr>
-        <w:t>fi = zeros(</w:t>
-      </w:r>
       <w:proofErr w:type="gramStart"/>
       <w:r>
         <w:rPr>
@@ -5213,7 +5819,7 @@
           <w:color w:val="000000"/>
           <w:lang w:val="en-US"/>
         </w:rPr>
-        <w:t>1,MaxIterationCount</w:t>
+        <w:t>fi</w:t>
       </w:r>
       <w:proofErr w:type="gramEnd"/>
       <w:r>
@@ -5222,7 +5828,7 @@
           <w:color w:val="000000"/>
           <w:lang w:val="en-US"/>
         </w:rPr>
-        <w:t>());</w:t>
+        <w:t xml:space="preserve"> = zeros(1,MaxIterationCount());</w:t>
       </w:r>
     </w:p>
     <w:p>
@@ -5257,6 +5863,7 @@
         </w:rPr>
       </w:pPr>
       <w:proofErr w:type="spellStart"/>
+      <w:proofErr w:type="gramStart"/>
       <w:r>
         <w:rPr>
           <w:rFonts w:ascii="Courier New" w:hAnsi="Courier New" w:cs="Courier New"/>
@@ -5266,6 +5873,7 @@
         <w:t>xCenter</w:t>
       </w:r>
       <w:proofErr w:type="spellEnd"/>
+      <w:proofErr w:type="gramEnd"/>
       <w:r>
         <w:rPr>
           <w:rFonts w:ascii="Courier New" w:hAnsi="Courier New" w:cs="Courier New"/>
@@ -5286,13 +5894,23 @@
           <w:lang w:val="en-US"/>
         </w:rPr>
       </w:pPr>
-      <w:r>
-        <w:rPr>
-          <w:rFonts w:ascii="Courier New" w:hAnsi="Courier New" w:cs="Courier New"/>
-          <w:color w:val="000000"/>
-          <w:lang w:val="en-US"/>
-        </w:rPr>
-        <w:t>step = 0.001*</w:t>
+      <w:proofErr w:type="gramStart"/>
+      <w:r>
+        <w:rPr>
+          <w:rFonts w:ascii="Courier New" w:hAnsi="Courier New" w:cs="Courier New"/>
+          <w:color w:val="000000"/>
+          <w:lang w:val="en-US"/>
+        </w:rPr>
+        <w:t>step</w:t>
+      </w:r>
+      <w:proofErr w:type="gramEnd"/>
+      <w:r>
+        <w:rPr>
+          <w:rFonts w:ascii="Courier New" w:hAnsi="Courier New" w:cs="Courier New"/>
+          <w:color w:val="000000"/>
+          <w:lang w:val="en-US"/>
+        </w:rPr>
+        <w:t xml:space="preserve"> = 0.001*</w:t>
       </w:r>
       <w:proofErr w:type="spellStart"/>
       <w:r>
@@ -5325,6 +5943,7 @@
         </w:rPr>
       </w:pPr>
       <w:proofErr w:type="spellStart"/>
+      <w:proofErr w:type="gramStart"/>
       <w:r>
         <w:rPr>
           <w:rFonts w:ascii="Courier New" w:hAnsi="Courier New" w:cs="Courier New"/>
@@ -5334,6 +5953,7 @@
         <w:t>xMin</w:t>
       </w:r>
       <w:proofErr w:type="spellEnd"/>
+      <w:proofErr w:type="gramEnd"/>
       <w:r>
         <w:rPr>
           <w:rFonts w:ascii="Courier New" w:hAnsi="Courier New" w:cs="Courier New"/>
@@ -5355,15 +5975,18 @@
         </w:rPr>
       </w:pPr>
       <w:proofErr w:type="spellStart"/>
-      <w:r>
-        <w:rPr>
-          <w:rFonts w:ascii="Courier New" w:hAnsi="Courier New" w:cs="Courier New"/>
-          <w:color w:val="000000"/>
-          <w:lang w:val="en-US"/>
-        </w:rPr>
+      <w:proofErr w:type="gramStart"/>
+      <w:r>
+        <w:rPr>
+          <w:rFonts w:ascii="Courier New" w:hAnsi="Courier New" w:cs="Courier New"/>
+          <w:color w:val="000000"/>
+          <w:lang w:val="en-US"/>
+        </w:rPr>
+        <w:lastRenderedPageBreak/>
         <w:t>iter</w:t>
       </w:r>
       <w:proofErr w:type="spellEnd"/>
+      <w:proofErr w:type="gramEnd"/>
       <w:r>
         <w:rPr>
           <w:rFonts w:ascii="Courier New" w:hAnsi="Courier New" w:cs="Courier New"/>
@@ -5385,6 +6008,7 @@
         </w:rPr>
       </w:pPr>
       <w:proofErr w:type="spellStart"/>
+      <w:proofErr w:type="gramStart"/>
       <w:r>
         <w:rPr>
           <w:rFonts w:ascii="Courier New" w:hAnsi="Courier New" w:cs="Courier New"/>
@@ -5394,6 +6018,7 @@
         <w:t>pointsCount</w:t>
       </w:r>
       <w:proofErr w:type="spellEnd"/>
+      <w:proofErr w:type="gramEnd"/>
       <w:r>
         <w:rPr>
           <w:rFonts w:ascii="Courier New" w:hAnsi="Courier New" w:cs="Courier New"/>
@@ -5414,13 +6039,13 @@
           <w:lang w:val="en-US"/>
         </w:rPr>
       </w:pPr>
+      <w:proofErr w:type="gramStart"/>
       <w:r>
         <w:rPr>
           <w:rFonts w:ascii="Courier New" w:hAnsi="Courier New" w:cs="Courier New"/>
           <w:color w:val="0000FF"/>
           <w:lang w:val="en-US"/>
         </w:rPr>
-        <w:lastRenderedPageBreak/>
         <w:t>while</w:t>
       </w:r>
       <w:r>
@@ -5429,7 +6054,16 @@
           <w:color w:val="000000"/>
           <w:lang w:val="en-US"/>
         </w:rPr>
-        <w:t>(true)</w:t>
+        <w:t>(</w:t>
+      </w:r>
+      <w:proofErr w:type="gramEnd"/>
+      <w:r>
+        <w:rPr>
+          <w:rFonts w:ascii="Courier New" w:hAnsi="Courier New" w:cs="Courier New"/>
+          <w:color w:val="000000"/>
+          <w:lang w:val="en-US"/>
+        </w:rPr>
+        <w:t>true)</w:t>
       </w:r>
     </w:p>
     <w:p>
@@ -5452,6 +6086,7 @@
         <w:t xml:space="preserve">    </w:t>
       </w:r>
       <w:proofErr w:type="spellStart"/>
+      <w:proofErr w:type="gramStart"/>
       <w:r>
         <w:rPr>
           <w:rFonts w:ascii="Courier New" w:hAnsi="Courier New" w:cs="Courier New"/>
@@ -5461,6 +6096,7 @@
         <w:t>xLeft</w:t>
       </w:r>
       <w:proofErr w:type="spellEnd"/>
+      <w:proofErr w:type="gramEnd"/>
       <w:r>
         <w:rPr>
           <w:rFonts w:ascii="Courier New" w:hAnsi="Courier New" w:cs="Courier New"/>
@@ -5508,6 +6144,7 @@
         <w:t xml:space="preserve">    </w:t>
       </w:r>
       <w:proofErr w:type="spellStart"/>
+      <w:proofErr w:type="gramStart"/>
       <w:r>
         <w:rPr>
           <w:rFonts w:ascii="Courier New" w:hAnsi="Courier New" w:cs="Courier New"/>
@@ -5517,6 +6154,7 @@
         <w:t>xRight</w:t>
       </w:r>
       <w:proofErr w:type="spellEnd"/>
+      <w:proofErr w:type="gramEnd"/>
       <w:r>
         <w:rPr>
           <w:rFonts w:ascii="Courier New" w:hAnsi="Courier New" w:cs="Courier New"/>
@@ -5581,9 +6219,19 @@
           <w:color w:val="000000"/>
           <w:lang w:val="en-US"/>
         </w:rPr>
-        <w:t xml:space="preserve">    xi(</w:t>
-      </w:r>
-      <w:proofErr w:type="spellStart"/>
+        <w:t xml:space="preserve">    </w:t>
+      </w:r>
+      <w:proofErr w:type="gramStart"/>
+      <w:r>
+        <w:rPr>
+          <w:rFonts w:ascii="Courier New" w:hAnsi="Courier New" w:cs="Courier New"/>
+          <w:color w:val="000000"/>
+          <w:lang w:val="en-US"/>
+        </w:rPr>
+        <w:t>xi(</w:t>
+      </w:r>
+      <w:proofErr w:type="spellStart"/>
+      <w:proofErr w:type="gramEnd"/>
       <w:r>
         <w:rPr>
           <w:rFonts w:ascii="Courier New" w:hAnsi="Courier New" w:cs="Courier New"/>
@@ -5703,9 +6351,19 @@
           <w:color w:val="000000"/>
           <w:lang w:val="en-US"/>
         </w:rPr>
-        <w:t xml:space="preserve">    fi(</w:t>
-      </w:r>
-      <w:proofErr w:type="spellStart"/>
+        <w:t xml:space="preserve">    </w:t>
+      </w:r>
+      <w:proofErr w:type="gramStart"/>
+      <w:r>
+        <w:rPr>
+          <w:rFonts w:ascii="Courier New" w:hAnsi="Courier New" w:cs="Courier New"/>
+          <w:color w:val="000000"/>
+          <w:lang w:val="en-US"/>
+        </w:rPr>
+        <w:t>fi(</w:t>
+      </w:r>
+      <w:proofErr w:type="spellStart"/>
+      <w:proofErr w:type="gramEnd"/>
       <w:r>
         <w:rPr>
           <w:rFonts w:ascii="Courier New" w:hAnsi="Courier New" w:cs="Courier New"/>
@@ -5864,6 +6522,7 @@
         <w:t xml:space="preserve">    </w:t>
       </w:r>
       <w:proofErr w:type="spellStart"/>
+      <w:proofErr w:type="gramStart"/>
       <w:r>
         <w:rPr>
           <w:rFonts w:ascii="Courier New" w:hAnsi="Courier New" w:cs="Courier New"/>
@@ -5873,6 +6532,7 @@
         <w:t>pointsCount</w:t>
       </w:r>
       <w:proofErr w:type="spellEnd"/>
+      <w:proofErr w:type="gramEnd"/>
       <w:r>
         <w:rPr>
           <w:rFonts w:ascii="Courier New" w:hAnsi="Courier New" w:cs="Courier New"/>
@@ -5940,6 +6600,7 @@
         <w:t xml:space="preserve">    </w:t>
       </w:r>
       <w:proofErr w:type="spellStart"/>
+      <w:proofErr w:type="gramStart"/>
       <w:r>
         <w:rPr>
           <w:rFonts w:ascii="Courier New" w:hAnsi="Courier New" w:cs="Courier New"/>
@@ -5949,6 +6610,7 @@
         <w:t>xMin</w:t>
       </w:r>
       <w:proofErr w:type="spellEnd"/>
+      <w:proofErr w:type="gramEnd"/>
       <w:r>
         <w:rPr>
           <w:rFonts w:ascii="Courier New" w:hAnsi="Courier New" w:cs="Courier New"/>
@@ -6302,6 +6964,7 @@
         <w:t xml:space="preserve">    </w:t>
       </w:r>
       <w:proofErr w:type="spellStart"/>
+      <w:proofErr w:type="gramStart"/>
       <w:r>
         <w:rPr>
           <w:rFonts w:ascii="Courier New" w:hAnsi="Courier New" w:cs="Courier New"/>
@@ -6311,6 +6974,7 @@
         <w:t>iter</w:t>
       </w:r>
       <w:proofErr w:type="spellEnd"/>
+      <w:proofErr w:type="gramEnd"/>
       <w:r>
         <w:rPr>
           <w:rFonts w:ascii="Courier New" w:hAnsi="Courier New" w:cs="Courier New"/>
@@ -6417,7 +7081,25 @@
           <w:color w:val="000000"/>
           <w:lang w:val="en-US"/>
         </w:rPr>
-        <w:t>) &lt; eps)</w:t>
+        <w:t xml:space="preserve">) &lt; </w:t>
+      </w:r>
+      <w:proofErr w:type="spellStart"/>
+      <w:r>
+        <w:rPr>
+          <w:rFonts w:ascii="Courier New" w:hAnsi="Courier New" w:cs="Courier New"/>
+          <w:color w:val="000000"/>
+          <w:lang w:val="en-US"/>
+        </w:rPr>
+        <w:t>eps</w:t>
+      </w:r>
+      <w:proofErr w:type="spellEnd"/>
+      <w:r>
+        <w:rPr>
+          <w:rFonts w:ascii="Courier New" w:hAnsi="Courier New" w:cs="Courier New"/>
+          <w:color w:val="000000"/>
+          <w:lang w:val="en-US"/>
+        </w:rPr>
+        <w:t>)</w:t>
       </w:r>
     </w:p>
     <w:p>
@@ -6439,6 +7121,7 @@
         </w:rPr>
         <w:t xml:space="preserve">        </w:t>
       </w:r>
+      <w:proofErr w:type="gramStart"/>
       <w:r>
         <w:rPr>
           <w:rFonts w:ascii="Courier New" w:hAnsi="Courier New" w:cs="Courier New"/>
@@ -6447,6 +7130,7 @@
         </w:rPr>
         <w:t>break</w:t>
       </w:r>
+      <w:proofErr w:type="gramEnd"/>
       <w:r>
         <w:rPr>
           <w:rFonts w:ascii="Courier New" w:hAnsi="Courier New" w:cs="Courier New"/>
@@ -6475,6 +7159,7 @@
         </w:rPr>
         <w:t xml:space="preserve">    </w:t>
       </w:r>
+      <w:proofErr w:type="gramStart"/>
       <w:r>
         <w:rPr>
           <w:rFonts w:ascii="Courier New" w:hAnsi="Courier New" w:cs="Courier New"/>
@@ -6483,6 +7168,7 @@
         </w:rPr>
         <w:t>end</w:t>
       </w:r>
+      <w:proofErr w:type="gramEnd"/>
     </w:p>
     <w:p>
       <w:pPr>
@@ -6504,6 +7190,7 @@
         <w:t xml:space="preserve">    </w:t>
       </w:r>
       <w:proofErr w:type="spellStart"/>
+      <w:proofErr w:type="gramStart"/>
       <w:r>
         <w:rPr>
           <w:rFonts w:ascii="Courier New" w:hAnsi="Courier New" w:cs="Courier New"/>
@@ -6513,6 +7200,7 @@
         <w:t>xCenter</w:t>
       </w:r>
       <w:proofErr w:type="spellEnd"/>
+      <w:proofErr w:type="gramEnd"/>
       <w:r>
         <w:rPr>
           <w:rFonts w:ascii="Courier New" w:hAnsi="Courier New" w:cs="Courier New"/>
@@ -6551,6 +7239,7 @@
           <w:lang w:val="en-US"/>
         </w:rPr>
       </w:pPr>
+      <w:proofErr w:type="gramStart"/>
       <w:r>
         <w:rPr>
           <w:rFonts w:ascii="Courier New" w:hAnsi="Courier New" w:cs="Courier New"/>
@@ -6559,6 +7248,7 @@
         </w:rPr>
         <w:t>end</w:t>
       </w:r>
+      <w:proofErr w:type="gramEnd"/>
     </w:p>
     <w:p>
       <w:pPr>
@@ -6572,6 +7262,7 @@
         </w:rPr>
       </w:pPr>
       <w:proofErr w:type="spellStart"/>
+      <w:proofErr w:type="gramStart"/>
       <w:r>
         <w:rPr>
           <w:rFonts w:ascii="Courier New" w:hAnsi="Courier New" w:cs="Courier New"/>
@@ -6581,6 +7272,7 @@
         <w:t>iterationCount</w:t>
       </w:r>
       <w:proofErr w:type="spellEnd"/>
+      <w:proofErr w:type="gramEnd"/>
       <w:r>
         <w:rPr>
           <w:rFonts w:ascii="Courier New" w:hAnsi="Courier New" w:cs="Courier New"/>
@@ -6620,6 +7312,7 @@
         </w:rPr>
       </w:pPr>
       <w:proofErr w:type="spellStart"/>
+      <w:proofErr w:type="gramStart"/>
       <w:r>
         <w:rPr>
           <w:rFonts w:ascii="Courier New" w:hAnsi="Courier New" w:cs="Courier New"/>
@@ -6629,6 +7322,7 @@
         <w:t>xI</w:t>
       </w:r>
       <w:proofErr w:type="spellEnd"/>
+      <w:proofErr w:type="gramEnd"/>
       <w:r>
         <w:rPr>
           <w:rFonts w:ascii="Courier New" w:hAnsi="Courier New" w:cs="Courier New"/>
@@ -6650,6 +7344,7 @@
         </w:rPr>
       </w:pPr>
       <w:proofErr w:type="spellStart"/>
+      <w:proofErr w:type="gramStart"/>
       <w:r>
         <w:rPr>
           <w:rFonts w:ascii="Courier New" w:hAnsi="Courier New" w:cs="Courier New"/>
@@ -6659,6 +7354,7 @@
         <w:t>fI</w:t>
       </w:r>
       <w:proofErr w:type="spellEnd"/>
+      <w:proofErr w:type="gramEnd"/>
       <w:r>
         <w:rPr>
           <w:rFonts w:ascii="Courier New" w:hAnsi="Courier New" w:cs="Courier New"/>
@@ -6680,6 +7376,7 @@
         </w:rPr>
       </w:pPr>
       <w:proofErr w:type="spellStart"/>
+      <w:proofErr w:type="gramStart"/>
       <w:r>
         <w:rPr>
           <w:rFonts w:ascii="Courier New" w:hAnsi="Courier New" w:cs="Courier New"/>
@@ -6689,6 +7386,7 @@
         <w:t>xResult</w:t>
       </w:r>
       <w:proofErr w:type="spellEnd"/>
+      <w:proofErr w:type="gramEnd"/>
       <w:r>
         <w:rPr>
           <w:rFonts w:ascii="Courier New" w:hAnsi="Courier New" w:cs="Courier New"/>
@@ -6728,6 +7426,7 @@
         </w:rPr>
       </w:pPr>
       <w:proofErr w:type="spellStart"/>
+      <w:proofErr w:type="gramStart"/>
       <w:r>
         <w:rPr>
           <w:rFonts w:ascii="Courier New" w:hAnsi="Courier New" w:cs="Courier New"/>
@@ -6737,6 +7436,7 @@
         <w:t>fResult</w:t>
       </w:r>
       <w:proofErr w:type="spellEnd"/>
+      <w:proofErr w:type="gramEnd"/>
       <w:r>
         <w:rPr>
           <w:rFonts w:ascii="Courier New" w:hAnsi="Courier New" w:cs="Courier New"/>
@@ -6793,6 +7493,7 @@
           <w:lang w:val="en-US"/>
         </w:rPr>
       </w:pPr>
+      <w:proofErr w:type="gramStart"/>
       <w:r>
         <w:rPr>
           <w:rFonts w:ascii="Courier New" w:hAnsi="Courier New" w:cs="Courier New"/>
@@ -6801,6 +7502,7 @@
         </w:rPr>
         <w:t>end</w:t>
       </w:r>
+      <w:proofErr w:type="gramEnd"/>
     </w:p>
     <w:p>
       <w:pPr>
@@ -6825,6 +7527,7 @@
           <w:lang w:val="en-US"/>
         </w:rPr>
       </w:pPr>
+      <w:proofErr w:type="gramStart"/>
       <w:r>
         <w:rPr>
           <w:rFonts w:ascii="Courier New" w:hAnsi="Courier New" w:cs="Courier New"/>
@@ -6833,6 +7536,7 @@
         </w:rPr>
         <w:t>function</w:t>
       </w:r>
+      <w:proofErr w:type="gramEnd"/>
       <w:r>
         <w:rPr>
           <w:rFonts w:ascii="Courier New" w:hAnsi="Courier New" w:cs="Courier New"/>
@@ -6881,6 +7585,7 @@
         </w:rPr>
       </w:pPr>
       <w:proofErr w:type="spellStart"/>
+      <w:proofErr w:type="gramStart"/>
       <w:r>
         <w:rPr>
           <w:rFonts w:ascii="Courier New" w:hAnsi="Courier New" w:cs="Courier New"/>
@@ -6890,6 +7595,7 @@
         <w:t>num</w:t>
       </w:r>
       <w:proofErr w:type="spellEnd"/>
+      <w:proofErr w:type="gramEnd"/>
       <w:r>
         <w:rPr>
           <w:rFonts w:ascii="Courier New" w:hAnsi="Courier New" w:cs="Courier New"/>
@@ -6909,6 +7615,7 @@
         </w:rPr>
       </w:pPr>
       <w:proofErr w:type="spellStart"/>
+      <w:proofErr w:type="gramStart"/>
       <w:r>
         <w:rPr>
           <w:rFonts w:ascii="Courier New" w:hAnsi="Courier New" w:cs="Courier New"/>
@@ -6917,6 +7624,7 @@
         <w:t>end</w:t>
       </w:r>
       <w:proofErr w:type="spellEnd"/>
+      <w:proofErr w:type="gramEnd"/>
     </w:p>
     <w:p>
       <w:pPr>
@@ -6946,16 +7654,7 @@
           <w:sz w:val="28"/>
           <w:szCs w:val="24"/>
         </w:rPr>
-        <w:t xml:space="preserve">Результаты расчета </w:t>
-      </w:r>
-      <w:r>
-        <w:rPr>
-          <w:rFonts w:ascii="Times New Roman" w:hAnsi="Times New Roman" w:cs="Times New Roman"/>
-          <w:b/>
-          <w:sz w:val="28"/>
-          <w:szCs w:val="24"/>
-        </w:rPr>
-        <w:t>задачи индивидуального варианта</w:t>
+        <w:t>Результаты расчета задачи индивидуального варианта</w:t>
       </w:r>
     </w:p>
     <w:tbl>
@@ -7019,6 +7718,7 @@
                 <w:lang w:val="en-US"/>
               </w:rPr>
             </w:pPr>
+            <w:proofErr w:type="gramStart"/>
             <w:r>
               <w:rPr>
                 <w:rFonts w:ascii="Times New Roman" w:hAnsi="Times New Roman" w:cs="Times New Roman"/>
@@ -7032,6 +7732,7 @@
               </w:rPr>
               <w:t>ε</w:t>
             </w:r>
+            <w:proofErr w:type="gramEnd"/>
           </w:p>
         </w:tc>
         <w:tc>
@@ -7588,6 +8289,16 @@
         <w:t xml:space="preserve"> </w:t>
       </w:r>
     </w:p>
+    <w:p>
+      <w:pPr>
+        <w:rPr>
+          <w:sz w:val="24"/>
+          <w:szCs w:val="24"/>
+        </w:rPr>
+      </w:pPr>
+      <w:bookmarkStart w:id="0" w:name="_GoBack"/>
+      <w:bookmarkEnd w:id="0"/>
+    </w:p>
     <w:sectPr>
       <w:pgSz w:w="11906" w:h="16838"/>
       <w:pgMar w:top="1134" w:right="850" w:bottom="1134" w:left="1701" w:header="708" w:footer="708" w:gutter="0"/>
@@ -7599,8 +8310,8 @@
 </file>
 
 <file path=word/numbering.xml><?xml version="1.0" encoding="utf-8"?>
-<w:numbering xmlns:wpc="http://schemas.microsoft.com/office/word/2010/wordprocessingCanvas" xmlns:cx="http://schemas.microsoft.com/office/drawing/2014/chartex" xmlns:cx1="http://schemas.microsoft.com/office/drawing/2015/9/8/chartex" xmlns:cx2="http://schemas.microsoft.com/office/drawing/2015/10/21/chartex" xmlns:cx3="http://schemas.microsoft.com/office/drawing/2016/5/9/chartex" xmlns:cx4="http://schemas.microsoft.com/office/drawing/2016/5/10/chartex" xmlns:cx5="http://schemas.microsoft.com/office/drawing/2016/5/11/chartex" xmlns:cx6="http://schemas.microsoft.com/office/drawing/2016/5/12/chartex" xmlns:cx7="http://schemas.microsoft.com/office/drawing/2016/5/13/chartex" xmlns:cx8="http://schemas.microsoft.com/office/drawing/2016/5/14/chartex" xmlns:mc="http://schemas.openxmlformats.org/markup-compatibility/2006" xmlns:aink="http://schemas.microsoft.com/office/drawing/2016/ink" xmlns:am3d="http://schemas.microsoft.com/office/drawing/2017/model3d" xmlns:o="urn:schemas-microsoft-com:office:office" xmlns:r="http://schemas.openxmlformats.org/officeDocument/2006/relationships" xmlns:m="http://schemas.openxmlformats.org/officeDocument/2006/math" xmlns:v="urn:schemas-microsoft-com:vml" xmlns:wp14="http://schemas.microsoft.com/office/word/2010/wordprocessingDrawing" xmlns:wp="http://schemas.openxmlformats.org/drawingml/2006/wordprocessingDrawing" xmlns:w10="urn:schemas-microsoft-com:office:word" xmlns:w="http://schemas.openxmlformats.org/wordprocessingml/2006/main" xmlns:w14="http://schemas.microsoft.com/office/word/2010/wordml" xmlns:w15="http://schemas.microsoft.com/office/word/2012/wordml" xmlns:w16cid="http://schemas.microsoft.com/office/word/2016/wordml/cid" xmlns:w16se="http://schemas.microsoft.com/office/word/2015/wordml/symex" xmlns:wpg="http://schemas.microsoft.com/office/word/2010/wordprocessingGroup" xmlns:wpi="http://schemas.microsoft.com/office/word/2010/wordprocessingInk" xmlns:wne="http://schemas.microsoft.com/office/word/2006/wordml" xmlns:wps="http://schemas.microsoft.com/office/word/2010/wordprocessingShape" mc:Ignorable="w14 w15 w16se w16cid wp14">
-  <w:abstractNum w:abstractNumId="0" w15:restartNumberingAfterBreak="0">
+<w:numbering xmlns:wpc="http://schemas.microsoft.com/office/word/2010/wordprocessingCanvas" xmlns:mc="http://schemas.openxmlformats.org/markup-compatibility/2006" xmlns:o="urn:schemas-microsoft-com:office:office" xmlns:r="http://schemas.openxmlformats.org/officeDocument/2006/relationships" xmlns:m="http://schemas.openxmlformats.org/officeDocument/2006/math" xmlns:v="urn:schemas-microsoft-com:vml" xmlns:wp14="http://schemas.microsoft.com/office/word/2010/wordprocessingDrawing" xmlns:wp="http://schemas.openxmlformats.org/drawingml/2006/wordprocessingDrawing" xmlns:w10="urn:schemas-microsoft-com:office:word" xmlns:w="http://schemas.openxmlformats.org/wordprocessingml/2006/main" xmlns:w14="http://schemas.microsoft.com/office/word/2010/wordml" xmlns:w15="http://schemas.microsoft.com/office/word/2012/wordml" xmlns:wpg="http://schemas.microsoft.com/office/word/2010/wordprocessingGroup" xmlns:wpi="http://schemas.microsoft.com/office/word/2010/wordprocessingInk" xmlns:wne="http://schemas.microsoft.com/office/word/2006/wordml" xmlns:wps="http://schemas.microsoft.com/office/word/2010/wordprocessingShape" mc:Ignorable="w14 w15 wp14">
+  <w:abstractNum w:abstractNumId="0">
     <w:nsid w:val="094C473E"/>
     <w:multiLevelType w:val="hybridMultilevel"/>
     <w:tmpl w:val="2A5C693A"/>
@@ -7689,7 +8400,7 @@
       </w:pPr>
     </w:lvl>
   </w:abstractNum>
-  <w:abstractNum w:abstractNumId="1" w15:restartNumberingAfterBreak="0">
+  <w:abstractNum w:abstractNumId="1">
     <w:nsid w:val="499B7F31"/>
     <w:multiLevelType w:val="multilevel"/>
     <w:tmpl w:val="B990698C"/>
@@ -7810,7 +8521,7 @@
       </w:rPr>
     </w:lvl>
   </w:abstractNum>
-  <w:abstractNum w:abstractNumId="2" w15:restartNumberingAfterBreak="0">
+  <w:abstractNum w:abstractNumId="2">
     <w:nsid w:val="73D866B1"/>
     <w:multiLevelType w:val="hybridMultilevel"/>
     <w:tmpl w:val="3BD262E6"/>
@@ -7912,7 +8623,7 @@
 </file>
 
 <file path=word/styles.xml><?xml version="1.0" encoding="utf-8"?>
-<w:styles xmlns:mc="http://schemas.openxmlformats.org/markup-compatibility/2006" xmlns:r="http://schemas.openxmlformats.org/officeDocument/2006/relationships" xmlns:w="http://schemas.openxmlformats.org/wordprocessingml/2006/main" xmlns:w14="http://schemas.microsoft.com/office/word/2010/wordml" xmlns:w15="http://schemas.microsoft.com/office/word/2012/wordml" xmlns:w16cid="http://schemas.microsoft.com/office/word/2016/wordml/cid" xmlns:w16se="http://schemas.microsoft.com/office/word/2015/wordml/symex" mc:Ignorable="w14 w15 w16se w16cid">
+<w:styles xmlns:mc="http://schemas.openxmlformats.org/markup-compatibility/2006" xmlns:r="http://schemas.openxmlformats.org/officeDocument/2006/relationships" xmlns:w="http://schemas.openxmlformats.org/wordprocessingml/2006/main" xmlns:w14="http://schemas.microsoft.com/office/word/2010/wordml" xmlns:w15="http://schemas.microsoft.com/office/word/2012/wordml" mc:Ignorable="w14 w15">
   <w:docDefaults>
     <w:rPrDefault>
       <w:rPr>
@@ -7928,7 +8639,7 @@
       </w:pPr>
     </w:pPrDefault>
   </w:docDefaults>
-  <w:latentStyles w:defLockedState="0" w:defUIPriority="99" w:defSemiHidden="0" w:defUnhideWhenUsed="0" w:defQFormat="0" w:count="375">
+  <w:latentStyles w:defLockedState="0" w:defUIPriority="99" w:defSemiHidden="0" w:defUnhideWhenUsed="0" w:defQFormat="0" w:count="371">
     <w:lsdException w:name="Normal" w:uiPriority="0" w:qFormat="1"/>
     <w:lsdException w:name="heading 1" w:uiPriority="9" w:qFormat="1"/>
     <w:lsdException w:name="heading 2" w:semiHidden="1" w:uiPriority="9" w:unhideWhenUsed="1" w:qFormat="1"/>
@@ -8300,10 +9011,6 @@
     <w:lsdException w:name="List Table 5 Dark Accent 6" w:uiPriority="50"/>
     <w:lsdException w:name="List Table 6 Colorful Accent 6" w:uiPriority="51"/>
     <w:lsdException w:name="List Table 7 Colorful Accent 6" w:uiPriority="52"/>
-    <w:lsdException w:name="Mention" w:semiHidden="1" w:unhideWhenUsed="1"/>
-    <w:lsdException w:name="Smart Hyperlink" w:semiHidden="1" w:unhideWhenUsed="1"/>
-    <w:lsdException w:name="Hashtag" w:semiHidden="1" w:unhideWhenUsed="1"/>
-    <w:lsdException w:name="Unresolved Mention" w:semiHidden="1" w:unhideWhenUsed="1"/>
   </w:latentStyles>
   <w:style w:type="paragraph" w:default="1" w:styleId="a">
     <w:name w:val="Normal"/>
@@ -8366,6 +9073,7 @@
       <w:spacing w:after="0" w:line="240" w:lineRule="auto"/>
     </w:pPr>
     <w:tblPr>
+      <w:tblInd w:w="0" w:type="dxa"/>
       <w:tblBorders>
         <w:top w:val="single" w:sz="4" w:space="0" w:color="auto"/>
         <w:left w:val="single" w:sz="4" w:space="0" w:color="auto"/>
@@ -8374,6 +9082,12 @@
         <w:insideH w:val="single" w:sz="4" w:space="0" w:color="auto"/>
         <w:insideV w:val="single" w:sz="4" w:space="0" w:color="auto"/>
       </w:tblBorders>
+      <w:tblCellMar>
+        <w:top w:w="0" w:type="dxa"/>
+        <w:left w:w="108" w:type="dxa"/>
+        <w:bottom w:w="0" w:type="dxa"/>
+        <w:right w:w="108" w:type="dxa"/>
+      </w:tblCellMar>
     </w:tblPr>
   </w:style>
 </w:styles>
@@ -8679,7 +9393,7 @@
 </file>
 
 <file path=customXml/itemProps1.xml><?xml version="1.0" encoding="utf-8"?>
-<ds:datastoreItem xmlns:ds="http://schemas.openxmlformats.org/officeDocument/2006/customXml" ds:itemID="{9728EF86-36B6-40CE-9482-33C5D9292FB6}">
+<ds:datastoreItem xmlns:ds="http://schemas.openxmlformats.org/officeDocument/2006/customXml" ds:itemID="{1A3B183A-8A43-4E1E-A66B-92E549B6E681}">
   <ds:schemaRefs>
     <ds:schemaRef ds:uri="http://schemas.openxmlformats.org/officeDocument/2006/bibliography"/>
   </ds:schemaRefs>

</xml_diff>